<commit_message>
Update Beschrijving API Jordi & Hieu.docx
</commit_message>
<xml_diff>
--- a/Beschrijving API Jordi & Hieu.docx
+++ b/Beschrijving API Jordi & Hieu.docx
@@ -11,7 +11,7 @@
           <w:sz w:val="96"/>
         </w:rPr>
       </w:pPr>
-      <w:bookmarkStart w:id="0" w:name="_Toc532998433"/>
+      <w:bookmarkStart w:id="0" w:name="_Toc533071970"/>
       <w:r>
         <w:rPr>
           <w:color w:val="auto"/>
@@ -32,8 +32,16 @@
         <w:rPr>
           <w:sz w:val="36"/>
         </w:rPr>
-        <w:t>Team Rambutan</w:t>
-      </w:r>
+        <w:t xml:space="preserve">Team </w:t>
+      </w:r>
+      <w:proofErr w:type="spellStart"/>
+      <w:r>
+        <w:rPr>
+          <w:sz w:val="36"/>
+        </w:rPr>
+        <w:t>Rambutan</w:t>
+      </w:r>
+      <w:proofErr w:type="spellEnd"/>
     </w:p>
     <w:p>
       <w:r>
@@ -222,8 +230,42 @@
                                 <w:szCs w:val="24"/>
                               </w:rPr>
                               <w:tab/>
-                              <w:t>: V.Fleur &amp; L.Drewes</w:t>
+                              <w:t xml:space="preserve">: </w:t>
                             </w:r>
+                            <w:proofErr w:type="spellStart"/>
+                            <w:r>
+                              <w:rPr>
+                                <w:i/>
+                                <w:iCs/>
+                                <w:color w:val="5B9BD5" w:themeColor="accent1"/>
+                                <w:sz w:val="24"/>
+                                <w:szCs w:val="24"/>
+                              </w:rPr>
+                              <w:t>V.Fleur</w:t>
+                            </w:r>
+                            <w:proofErr w:type="spellEnd"/>
+                            <w:r>
+                              <w:rPr>
+                                <w:i/>
+                                <w:iCs/>
+                                <w:color w:val="5B9BD5" w:themeColor="accent1"/>
+                                <w:sz w:val="24"/>
+                                <w:szCs w:val="24"/>
+                              </w:rPr>
+                              <w:t xml:space="preserve"> &amp; </w:t>
+                            </w:r>
+                            <w:proofErr w:type="spellStart"/>
+                            <w:r>
+                              <w:rPr>
+                                <w:i/>
+                                <w:iCs/>
+                                <w:color w:val="5B9BD5" w:themeColor="accent1"/>
+                                <w:sz w:val="24"/>
+                                <w:szCs w:val="24"/>
+                              </w:rPr>
+                              <w:t>L.Drewes</w:t>
+                            </w:r>
+                            <w:proofErr w:type="spellEnd"/>
                           </w:p>
                           <w:p>
                             <w:pPr>
@@ -368,8 +410,42 @@
                           <w:szCs w:val="24"/>
                         </w:rPr>
                         <w:tab/>
-                        <w:t>: V.Fleur &amp; L.Drewes</w:t>
+                        <w:t xml:space="preserve">: </w:t>
                       </w:r>
+                      <w:proofErr w:type="spellStart"/>
+                      <w:r>
+                        <w:rPr>
+                          <w:i/>
+                          <w:iCs/>
+                          <w:color w:val="5B9BD5" w:themeColor="accent1"/>
+                          <w:sz w:val="24"/>
+                          <w:szCs w:val="24"/>
+                        </w:rPr>
+                        <w:t>V.Fleur</w:t>
+                      </w:r>
+                      <w:proofErr w:type="spellEnd"/>
+                      <w:r>
+                        <w:rPr>
+                          <w:i/>
+                          <w:iCs/>
+                          <w:color w:val="5B9BD5" w:themeColor="accent1"/>
+                          <w:sz w:val="24"/>
+                          <w:szCs w:val="24"/>
+                        </w:rPr>
+                        <w:t xml:space="preserve"> &amp; </w:t>
+                      </w:r>
+                      <w:proofErr w:type="spellStart"/>
+                      <w:r>
+                        <w:rPr>
+                          <w:i/>
+                          <w:iCs/>
+                          <w:color w:val="5B9BD5" w:themeColor="accent1"/>
+                          <w:sz w:val="24"/>
+                          <w:szCs w:val="24"/>
+                        </w:rPr>
+                        <w:t>L.Drewes</w:t>
+                      </w:r>
+                      <w:proofErr w:type="spellEnd"/>
                     </w:p>
                     <w:p>
                       <w:pPr>
@@ -437,7 +513,7 @@
           <w:sz w:val="52"/>
         </w:rPr>
       </w:pPr>
-      <w:bookmarkStart w:id="1" w:name="_Toc532998434"/>
+      <w:bookmarkStart w:id="1" w:name="_Toc533071971"/>
       <w:r>
         <w:rPr>
           <w:color w:val="auto"/>
@@ -525,7 +601,7 @@
             </w:rPr>
             <w:fldChar w:fldCharType="separate"/>
           </w:r>
-          <w:hyperlink w:anchor="_Toc532998433" w:history="1">
+          <w:hyperlink w:anchor="_Toc533071970" w:history="1">
             <w:r>
               <w:rPr>
                 <w:rStyle w:val="Hyperlink"/>
@@ -552,7 +628,7 @@
                 <w:noProof/>
                 <w:webHidden/>
               </w:rPr>
-              <w:instrText xml:space="preserve"> PAGEREF _Toc532998433 \h </w:instrText>
+              <w:instrText xml:space="preserve"> PAGEREF _Toc533071970 \h </w:instrText>
             </w:r>
             <w:r>
               <w:rPr>
@@ -595,7 +671,7 @@
               <w:lang w:eastAsia="nl-NL"/>
             </w:rPr>
           </w:pPr>
-          <w:hyperlink w:anchor="_Toc532998434" w:history="1">
+          <w:hyperlink w:anchor="_Toc533071971" w:history="1">
             <w:r>
               <w:rPr>
                 <w:rStyle w:val="Hyperlink"/>
@@ -622,7 +698,7 @@
                 <w:noProof/>
                 <w:webHidden/>
               </w:rPr>
-              <w:instrText xml:space="preserve"> PAGEREF _Toc532998434 \h </w:instrText>
+              <w:instrText xml:space="preserve"> PAGEREF _Toc533071971 \h </w:instrText>
             </w:r>
             <w:r>
               <w:rPr>
@@ -665,7 +741,7 @@
               <w:lang w:eastAsia="nl-NL"/>
             </w:rPr>
           </w:pPr>
-          <w:hyperlink w:anchor="_Toc532998435" w:history="1">
+          <w:hyperlink w:anchor="_Toc533071972" w:history="1">
             <w:r>
               <w:rPr>
                 <w:rStyle w:val="Hyperlink"/>
@@ -692,7 +768,7 @@
                 <w:noProof/>
                 <w:webHidden/>
               </w:rPr>
-              <w:instrText xml:space="preserve"> PAGEREF _Toc532998435 \h </w:instrText>
+              <w:instrText xml:space="preserve"> PAGEREF _Toc533071972 \h </w:instrText>
             </w:r>
             <w:r>
               <w:rPr>
@@ -735,7 +811,7 @@
               <w:lang w:eastAsia="nl-NL"/>
             </w:rPr>
           </w:pPr>
-          <w:hyperlink w:anchor="_Toc532998436" w:history="1">
+          <w:hyperlink w:anchor="_Toc533071973" w:history="1">
             <w:r>
               <w:rPr>
                 <w:rStyle w:val="Hyperlink"/>
@@ -762,7 +838,7 @@
                 <w:noProof/>
                 <w:webHidden/>
               </w:rPr>
-              <w:instrText xml:space="preserve"> PAGEREF _Toc532998436 \h </w:instrText>
+              <w:instrText xml:space="preserve"> PAGEREF _Toc533071973 \h </w:instrText>
             </w:r>
             <w:r>
               <w:rPr>
@@ -805,7 +881,7 @@
               <w:lang w:eastAsia="nl-NL"/>
             </w:rPr>
           </w:pPr>
-          <w:hyperlink w:anchor="_Toc532998437" w:history="1">
+          <w:hyperlink w:anchor="_Toc533071974" w:history="1">
             <w:r>
               <w:rPr>
                 <w:rStyle w:val="Hyperlink"/>
@@ -832,7 +908,7 @@
                 <w:noProof/>
                 <w:webHidden/>
               </w:rPr>
-              <w:instrText xml:space="preserve"> PAGEREF _Toc532998437 \h </w:instrText>
+              <w:instrText xml:space="preserve"> PAGEREF _Toc533071974 \h </w:instrText>
             </w:r>
             <w:r>
               <w:rPr>
@@ -875,13 +951,13 @@
               <w:lang w:eastAsia="nl-NL"/>
             </w:rPr>
           </w:pPr>
-          <w:hyperlink w:anchor="_Toc532998438" w:history="1">
+          <w:hyperlink w:anchor="_Toc533071975" w:history="1">
             <w:r>
               <w:rPr>
                 <w:rStyle w:val="Hyperlink"/>
                 <w:noProof/>
               </w:rPr>
-              <w:t>Reflectie</w:t>
+              <w:t>Testplan</w:t>
             </w:r>
             <w:r>
               <w:rPr>
@@ -902,7 +978,219 @@
                 <w:noProof/>
                 <w:webHidden/>
               </w:rPr>
-              <w:instrText xml:space="preserve"> PAGEREF _Toc532998438 \h </w:instrText>
+              <w:instrText xml:space="preserve"> PAGEREF _Toc533071975 \h </w:instrText>
+            </w:r>
+            <w:r>
+              <w:rPr>
+                <w:noProof/>
+                <w:webHidden/>
+              </w:rPr>
+            </w:r>
+            <w:r>
+              <w:rPr>
+                <w:noProof/>
+                <w:webHidden/>
+              </w:rPr>
+              <w:fldChar w:fldCharType="separate"/>
+            </w:r>
+            <w:r>
+              <w:rPr>
+                <w:noProof/>
+                <w:webHidden/>
+              </w:rPr>
+              <w:t>6</w:t>
+            </w:r>
+            <w:r>
+              <w:rPr>
+                <w:noProof/>
+                <w:webHidden/>
+              </w:rPr>
+              <w:fldChar w:fldCharType="end"/>
+            </w:r>
+          </w:hyperlink>
+        </w:p>
+        <w:p>
+          <w:pPr>
+            <w:pStyle w:val="Inhopg2"/>
+            <w:tabs>
+              <w:tab w:val="right" w:leader="dot" w:pos="9016"/>
+            </w:tabs>
+            <w:rPr>
+              <w:rFonts w:eastAsiaTheme="minorEastAsia"/>
+              <w:noProof/>
+              <w:lang w:eastAsia="nl-NL"/>
+            </w:rPr>
+          </w:pPr>
+          <w:hyperlink w:anchor="_Toc533071976" w:history="1">
+            <w:r>
+              <w:rPr>
+                <w:rStyle w:val="Hyperlink"/>
+                <w:noProof/>
+              </w:rPr>
+              <w:t>Testplan</w:t>
+            </w:r>
+            <w:r>
+              <w:rPr>
+                <w:noProof/>
+                <w:webHidden/>
+              </w:rPr>
+              <w:tab/>
+            </w:r>
+            <w:r>
+              <w:rPr>
+                <w:noProof/>
+                <w:webHidden/>
+              </w:rPr>
+              <w:fldChar w:fldCharType="begin"/>
+            </w:r>
+            <w:r>
+              <w:rPr>
+                <w:noProof/>
+                <w:webHidden/>
+              </w:rPr>
+              <w:instrText xml:space="preserve"> PAGEREF _Toc533071976 \h </w:instrText>
+            </w:r>
+            <w:r>
+              <w:rPr>
+                <w:noProof/>
+                <w:webHidden/>
+              </w:rPr>
+            </w:r>
+            <w:r>
+              <w:rPr>
+                <w:noProof/>
+                <w:webHidden/>
+              </w:rPr>
+              <w:fldChar w:fldCharType="separate"/>
+            </w:r>
+            <w:r>
+              <w:rPr>
+                <w:noProof/>
+                <w:webHidden/>
+              </w:rPr>
+              <w:t>6</w:t>
+            </w:r>
+            <w:r>
+              <w:rPr>
+                <w:noProof/>
+                <w:webHidden/>
+              </w:rPr>
+              <w:fldChar w:fldCharType="end"/>
+            </w:r>
+          </w:hyperlink>
+        </w:p>
+        <w:p>
+          <w:pPr>
+            <w:pStyle w:val="Inhopg2"/>
+            <w:tabs>
+              <w:tab w:val="right" w:leader="dot" w:pos="9016"/>
+            </w:tabs>
+            <w:rPr>
+              <w:rFonts w:eastAsiaTheme="minorEastAsia"/>
+              <w:noProof/>
+              <w:lang w:eastAsia="nl-NL"/>
+            </w:rPr>
+          </w:pPr>
+          <w:hyperlink w:anchor="_Toc533071977" w:history="1">
+            <w:r>
+              <w:rPr>
+                <w:rStyle w:val="Hyperlink"/>
+                <w:noProof/>
+              </w:rPr>
+              <w:t>Testrapport</w:t>
+            </w:r>
+            <w:r>
+              <w:rPr>
+                <w:noProof/>
+                <w:webHidden/>
+              </w:rPr>
+              <w:tab/>
+            </w:r>
+            <w:r>
+              <w:rPr>
+                <w:noProof/>
+                <w:webHidden/>
+              </w:rPr>
+              <w:fldChar w:fldCharType="begin"/>
+            </w:r>
+            <w:r>
+              <w:rPr>
+                <w:noProof/>
+                <w:webHidden/>
+              </w:rPr>
+              <w:instrText xml:space="preserve"> PAGEREF _Toc533071977 \h </w:instrText>
+            </w:r>
+            <w:r>
+              <w:rPr>
+                <w:noProof/>
+                <w:webHidden/>
+              </w:rPr>
+            </w:r>
+            <w:r>
+              <w:rPr>
+                <w:noProof/>
+                <w:webHidden/>
+              </w:rPr>
+              <w:fldChar w:fldCharType="separate"/>
+            </w:r>
+            <w:r>
+              <w:rPr>
+                <w:noProof/>
+                <w:webHidden/>
+              </w:rPr>
+              <w:t>6</w:t>
+            </w:r>
+            <w:r>
+              <w:rPr>
+                <w:noProof/>
+                <w:webHidden/>
+              </w:rPr>
+              <w:fldChar w:fldCharType="end"/>
+            </w:r>
+          </w:hyperlink>
+          <w:bookmarkStart w:id="2" w:name="_GoBack"/>
+          <w:bookmarkEnd w:id="2"/>
+        </w:p>
+        <w:p>
+          <w:pPr>
+            <w:pStyle w:val="Inhopg2"/>
+            <w:tabs>
+              <w:tab w:val="right" w:leader="dot" w:pos="9016"/>
+            </w:tabs>
+            <w:rPr>
+              <w:rFonts w:eastAsiaTheme="minorEastAsia"/>
+              <w:noProof/>
+              <w:lang w:eastAsia="nl-NL"/>
+            </w:rPr>
+          </w:pPr>
+          <w:hyperlink w:anchor="_Toc533071978" w:history="1">
+            <w:r>
+              <w:rPr>
+                <w:rStyle w:val="Hyperlink"/>
+                <w:noProof/>
+              </w:rPr>
+              <w:t>Testlog</w:t>
+            </w:r>
+            <w:r>
+              <w:rPr>
+                <w:noProof/>
+                <w:webHidden/>
+              </w:rPr>
+              <w:tab/>
+            </w:r>
+            <w:r>
+              <w:rPr>
+                <w:noProof/>
+                <w:webHidden/>
+              </w:rPr>
+              <w:fldChar w:fldCharType="begin"/>
+            </w:r>
+            <w:r>
+              <w:rPr>
+                <w:noProof/>
+                <w:webHidden/>
+              </w:rPr>
+              <w:instrText xml:space="preserve"> PAGEREF _Toc533071978 \h </w:instrText>
             </w:r>
             <w:r>
               <w:rPr>
@@ -945,12 +1233,152 @@
               <w:lang w:eastAsia="nl-NL"/>
             </w:rPr>
           </w:pPr>
-          <w:hyperlink w:anchor="_Toc532998439" w:history="1">
+          <w:hyperlink w:anchor="_Toc533071979" w:history="1">
             <w:r>
               <w:rPr>
                 <w:rStyle w:val="Hyperlink"/>
                 <w:noProof/>
               </w:rPr>
+              <w:t>Installatieprocedure</w:t>
+            </w:r>
+            <w:r>
+              <w:rPr>
+                <w:noProof/>
+                <w:webHidden/>
+              </w:rPr>
+              <w:tab/>
+            </w:r>
+            <w:r>
+              <w:rPr>
+                <w:noProof/>
+                <w:webHidden/>
+              </w:rPr>
+              <w:fldChar w:fldCharType="begin"/>
+            </w:r>
+            <w:r>
+              <w:rPr>
+                <w:noProof/>
+                <w:webHidden/>
+              </w:rPr>
+              <w:instrText xml:space="preserve"> PAGEREF _Toc533071979 \h </w:instrText>
+            </w:r>
+            <w:r>
+              <w:rPr>
+                <w:noProof/>
+                <w:webHidden/>
+              </w:rPr>
+            </w:r>
+            <w:r>
+              <w:rPr>
+                <w:noProof/>
+                <w:webHidden/>
+              </w:rPr>
+              <w:fldChar w:fldCharType="separate"/>
+            </w:r>
+            <w:r>
+              <w:rPr>
+                <w:noProof/>
+                <w:webHidden/>
+              </w:rPr>
+              <w:t>7</w:t>
+            </w:r>
+            <w:r>
+              <w:rPr>
+                <w:noProof/>
+                <w:webHidden/>
+              </w:rPr>
+              <w:fldChar w:fldCharType="end"/>
+            </w:r>
+          </w:hyperlink>
+        </w:p>
+        <w:p>
+          <w:pPr>
+            <w:pStyle w:val="Inhopg1"/>
+            <w:tabs>
+              <w:tab w:val="right" w:leader="dot" w:pos="9016"/>
+            </w:tabs>
+            <w:rPr>
+              <w:rFonts w:eastAsiaTheme="minorEastAsia"/>
+              <w:noProof/>
+              <w:lang w:eastAsia="nl-NL"/>
+            </w:rPr>
+          </w:pPr>
+          <w:hyperlink w:anchor="_Toc533071980" w:history="1">
+            <w:r>
+              <w:rPr>
+                <w:rStyle w:val="Hyperlink"/>
+                <w:noProof/>
+              </w:rPr>
+              <w:t>Reflectie</w:t>
+            </w:r>
+            <w:r>
+              <w:rPr>
+                <w:noProof/>
+                <w:webHidden/>
+              </w:rPr>
+              <w:tab/>
+            </w:r>
+            <w:r>
+              <w:rPr>
+                <w:noProof/>
+                <w:webHidden/>
+              </w:rPr>
+              <w:fldChar w:fldCharType="begin"/>
+            </w:r>
+            <w:r>
+              <w:rPr>
+                <w:noProof/>
+                <w:webHidden/>
+              </w:rPr>
+              <w:instrText xml:space="preserve"> PAGEREF _Toc533071980 \h </w:instrText>
+            </w:r>
+            <w:r>
+              <w:rPr>
+                <w:noProof/>
+                <w:webHidden/>
+              </w:rPr>
+            </w:r>
+            <w:r>
+              <w:rPr>
+                <w:noProof/>
+                <w:webHidden/>
+              </w:rPr>
+              <w:fldChar w:fldCharType="separate"/>
+            </w:r>
+            <w:r>
+              <w:rPr>
+                <w:noProof/>
+                <w:webHidden/>
+              </w:rPr>
+              <w:t>8</w:t>
+            </w:r>
+            <w:r>
+              <w:rPr>
+                <w:noProof/>
+                <w:webHidden/>
+              </w:rPr>
+              <w:fldChar w:fldCharType="end"/>
+            </w:r>
+          </w:hyperlink>
+        </w:p>
+        <w:p>
+          <w:pPr>
+            <w:pStyle w:val="Inhopg1"/>
+            <w:tabs>
+              <w:tab w:val="right" w:leader="dot" w:pos="9016"/>
+            </w:tabs>
+            <w:rPr>
+              <w:rFonts w:eastAsiaTheme="minorEastAsia"/>
+              <w:noProof/>
+              <w:lang w:eastAsia="nl-NL"/>
+            </w:rPr>
+          </w:pPr>
+          <w:hyperlink w:anchor="_Toc533071981" w:history="1">
+            <w:r>
+              <w:rPr>
+                <w:rStyle w:val="Hyperlink"/>
+                <w:noProof/>
+              </w:rPr>
               <w:t>Logboek</w:t>
             </w:r>
             <w:r>
@@ -972,7 +1400,7 @@
                 <w:noProof/>
                 <w:webHidden/>
               </w:rPr>
-              <w:instrText xml:space="preserve"> PAGEREF _Toc532998439 \h </w:instrText>
+              <w:instrText xml:space="preserve"> PAGEREF _Toc533071981 \h </w:instrText>
             </w:r>
             <w:r>
               <w:rPr>
@@ -992,7 +1420,7 @@
                 <w:noProof/>
                 <w:webHidden/>
               </w:rPr>
-              <w:t>7</w:t>
+              <w:t>9</w:t>
             </w:r>
             <w:r>
               <w:rPr>
@@ -1015,7 +1443,7 @@
               <w:lang w:eastAsia="nl-NL"/>
             </w:rPr>
           </w:pPr>
-          <w:hyperlink w:anchor="_Toc532998440" w:history="1">
+          <w:hyperlink w:anchor="_Toc533071982" w:history="1">
             <w:r>
               <w:rPr>
                 <w:rStyle w:val="Hyperlink"/>
@@ -1042,7 +1470,7 @@
                 <w:noProof/>
                 <w:webHidden/>
               </w:rPr>
-              <w:instrText xml:space="preserve"> PAGEREF _Toc532998440 \h </w:instrText>
+              <w:instrText xml:space="preserve"> PAGEREF _Toc533071982 \h </w:instrText>
             </w:r>
             <w:r>
               <w:rPr>
@@ -1062,7 +1490,7 @@
                 <w:noProof/>
                 <w:webHidden/>
               </w:rPr>
-              <w:t>7</w:t>
+              <w:t>9</w:t>
             </w:r>
             <w:r>
               <w:rPr>
@@ -1085,7 +1513,7 @@
               <w:lang w:eastAsia="nl-NL"/>
             </w:rPr>
           </w:pPr>
-          <w:hyperlink w:anchor="_Toc532998441" w:history="1">
+          <w:hyperlink w:anchor="_Toc533071983" w:history="1">
             <w:r>
               <w:rPr>
                 <w:rStyle w:val="Hyperlink"/>
@@ -1112,7 +1540,7 @@
                 <w:noProof/>
                 <w:webHidden/>
               </w:rPr>
-              <w:instrText xml:space="preserve"> PAGEREF _Toc532998441 \h </w:instrText>
+              <w:instrText xml:space="preserve"> PAGEREF _Toc533071983 \h </w:instrText>
             </w:r>
             <w:r>
               <w:rPr>
@@ -1132,7 +1560,7 @@
                 <w:noProof/>
                 <w:webHidden/>
               </w:rPr>
-              <w:t>7</w:t>
+              <w:t>9</w:t>
             </w:r>
             <w:r>
               <w:rPr>
@@ -1155,7 +1583,7 @@
               <w:lang w:eastAsia="nl-NL"/>
             </w:rPr>
           </w:pPr>
-          <w:hyperlink w:anchor="_Toc532998442" w:history="1">
+          <w:hyperlink w:anchor="_Toc533071984" w:history="1">
             <w:r>
               <w:rPr>
                 <w:rStyle w:val="Hyperlink"/>
@@ -1182,7 +1610,7 @@
                 <w:noProof/>
                 <w:webHidden/>
               </w:rPr>
-              <w:instrText xml:space="preserve"> PAGEREF _Toc532998442 \h </w:instrText>
+              <w:instrText xml:space="preserve"> PAGEREF _Toc533071984 \h </w:instrText>
             </w:r>
             <w:r>
               <w:rPr>
@@ -1202,7 +1630,7 @@
                 <w:noProof/>
                 <w:webHidden/>
               </w:rPr>
-              <w:t>7</w:t>
+              <w:t>9</w:t>
             </w:r>
             <w:r>
               <w:rPr>
@@ -1225,7 +1653,7 @@
               <w:lang w:eastAsia="nl-NL"/>
             </w:rPr>
           </w:pPr>
-          <w:hyperlink w:anchor="_Toc532998443" w:history="1">
+          <w:hyperlink w:anchor="_Toc533071985" w:history="1">
             <w:r>
               <w:rPr>
                 <w:rStyle w:val="Hyperlink"/>
@@ -1252,7 +1680,7 @@
                 <w:noProof/>
                 <w:webHidden/>
               </w:rPr>
-              <w:instrText xml:space="preserve"> PAGEREF _Toc532998443 \h </w:instrText>
+              <w:instrText xml:space="preserve"> PAGEREF _Toc533071985 \h </w:instrText>
             </w:r>
             <w:r>
               <w:rPr>
@@ -1272,7 +1700,7 @@
                 <w:noProof/>
                 <w:webHidden/>
               </w:rPr>
-              <w:t>7</w:t>
+              <w:t>9</w:t>
             </w:r>
             <w:r>
               <w:rPr>
@@ -1295,7 +1723,7 @@
               <w:lang w:eastAsia="nl-NL"/>
             </w:rPr>
           </w:pPr>
-          <w:hyperlink w:anchor="_Toc532998444" w:history="1">
+          <w:hyperlink w:anchor="_Toc533071986" w:history="1">
             <w:r>
               <w:rPr>
                 <w:rStyle w:val="Hyperlink"/>
@@ -1322,7 +1750,7 @@
                 <w:noProof/>
                 <w:webHidden/>
               </w:rPr>
-              <w:instrText xml:space="preserve"> PAGEREF _Toc532998444 \h </w:instrText>
+              <w:instrText xml:space="preserve"> PAGEREF _Toc533071986 \h </w:instrText>
             </w:r>
             <w:r>
               <w:rPr>
@@ -1342,7 +1770,7 @@
                 <w:noProof/>
                 <w:webHidden/>
               </w:rPr>
-              <w:t>8</w:t>
+              <w:t>10</w:t>
             </w:r>
             <w:r>
               <w:rPr>
@@ -1365,7 +1793,7 @@
               <w:lang w:eastAsia="nl-NL"/>
             </w:rPr>
           </w:pPr>
-          <w:hyperlink w:anchor="_Toc532998445" w:history="1">
+          <w:hyperlink w:anchor="_Toc533071987" w:history="1">
             <w:r>
               <w:rPr>
                 <w:rStyle w:val="Hyperlink"/>
@@ -1392,7 +1820,7 @@
                 <w:noProof/>
                 <w:webHidden/>
               </w:rPr>
-              <w:instrText xml:space="preserve"> PAGEREF _Toc532998445 \h </w:instrText>
+              <w:instrText xml:space="preserve"> PAGEREF _Toc533071987 \h </w:instrText>
             </w:r>
             <w:r>
               <w:rPr>
@@ -1412,7 +1840,7 @@
                 <w:noProof/>
                 <w:webHidden/>
               </w:rPr>
-              <w:t>8</w:t>
+              <w:t>10</w:t>
             </w:r>
             <w:r>
               <w:rPr>
@@ -1435,7 +1863,7 @@
               <w:lang w:eastAsia="nl-NL"/>
             </w:rPr>
           </w:pPr>
-          <w:hyperlink w:anchor="_Toc532998446" w:history="1">
+          <w:hyperlink w:anchor="_Toc533071988" w:history="1">
             <w:r>
               <w:rPr>
                 <w:rStyle w:val="Hyperlink"/>
@@ -1462,7 +1890,7 @@
                 <w:noProof/>
                 <w:webHidden/>
               </w:rPr>
-              <w:instrText xml:space="preserve"> PAGEREF _Toc532998446 \h </w:instrText>
+              <w:instrText xml:space="preserve"> PAGEREF _Toc533071988 \h </w:instrText>
             </w:r>
             <w:r>
               <w:rPr>
@@ -1482,7 +1910,7 @@
                 <w:noProof/>
                 <w:webHidden/>
               </w:rPr>
-              <w:t>8</w:t>
+              <w:t>10</w:t>
             </w:r>
             <w:r>
               <w:rPr>
@@ -1505,7 +1933,7 @@
               <w:lang w:eastAsia="nl-NL"/>
             </w:rPr>
           </w:pPr>
-          <w:hyperlink w:anchor="_Toc532998447" w:history="1">
+          <w:hyperlink w:anchor="_Toc533071989" w:history="1">
             <w:r>
               <w:rPr>
                 <w:rStyle w:val="Hyperlink"/>
@@ -1532,7 +1960,7 @@
                 <w:noProof/>
                 <w:webHidden/>
               </w:rPr>
-              <w:instrText xml:space="preserve"> PAGEREF _Toc532998447 \h </w:instrText>
+              <w:instrText xml:space="preserve"> PAGEREF _Toc533071989 \h </w:instrText>
             </w:r>
             <w:r>
               <w:rPr>
@@ -1552,7 +1980,7 @@
                 <w:noProof/>
                 <w:webHidden/>
               </w:rPr>
-              <w:t>8</w:t>
+              <w:t>10</w:t>
             </w:r>
             <w:r>
               <w:rPr>
@@ -1575,7 +2003,7 @@
               <w:lang w:eastAsia="nl-NL"/>
             </w:rPr>
           </w:pPr>
-          <w:hyperlink w:anchor="_Toc532998448" w:history="1">
+          <w:hyperlink w:anchor="_Toc533071990" w:history="1">
             <w:r>
               <w:rPr>
                 <w:rStyle w:val="Hyperlink"/>
@@ -1602,7 +2030,7 @@
                 <w:noProof/>
                 <w:webHidden/>
               </w:rPr>
-              <w:instrText xml:space="preserve"> PAGEREF _Toc532998448 \h </w:instrText>
+              <w:instrText xml:space="preserve"> PAGEREF _Toc533071990 \h </w:instrText>
             </w:r>
             <w:r>
               <w:rPr>
@@ -1622,7 +2050,7 @@
                 <w:noProof/>
                 <w:webHidden/>
               </w:rPr>
-              <w:t>8</w:t>
+              <w:t>10</w:t>
             </w:r>
             <w:r>
               <w:rPr>
@@ -1645,7 +2073,7 @@
               <w:lang w:eastAsia="nl-NL"/>
             </w:rPr>
           </w:pPr>
-          <w:hyperlink w:anchor="_Toc532998449" w:history="1">
+          <w:hyperlink w:anchor="_Toc533071991" w:history="1">
             <w:r>
               <w:rPr>
                 <w:rStyle w:val="Hyperlink"/>
@@ -1672,7 +2100,7 @@
                 <w:noProof/>
                 <w:webHidden/>
               </w:rPr>
-              <w:instrText xml:space="preserve"> PAGEREF _Toc532998449 \h </w:instrText>
+              <w:instrText xml:space="preserve"> PAGEREF _Toc533071991 \h </w:instrText>
             </w:r>
             <w:r>
               <w:rPr>
@@ -1692,7 +2120,7 @@
                 <w:noProof/>
                 <w:webHidden/>
               </w:rPr>
-              <w:t>8</w:t>
+              <w:t>10</w:t>
             </w:r>
             <w:r>
               <w:rPr>
@@ -1715,7 +2143,7 @@
               <w:lang w:eastAsia="nl-NL"/>
             </w:rPr>
           </w:pPr>
-          <w:hyperlink w:anchor="_Toc532998450" w:history="1">
+          <w:hyperlink w:anchor="_Toc533071992" w:history="1">
             <w:r>
               <w:rPr>
                 <w:rStyle w:val="Hyperlink"/>
@@ -1742,7 +2170,7 @@
                 <w:noProof/>
                 <w:webHidden/>
               </w:rPr>
-              <w:instrText xml:space="preserve"> PAGEREF _Toc532998450 \h </w:instrText>
+              <w:instrText xml:space="preserve"> PAGEREF _Toc533071992 \h </w:instrText>
             </w:r>
             <w:r>
               <w:rPr>
@@ -1762,7 +2190,7 @@
                 <w:noProof/>
                 <w:webHidden/>
               </w:rPr>
-              <w:t>8</w:t>
+              <w:t>10</w:t>
             </w:r>
             <w:r>
               <w:rPr>
@@ -1785,7 +2213,7 @@
               <w:lang w:eastAsia="nl-NL"/>
             </w:rPr>
           </w:pPr>
-          <w:hyperlink w:anchor="_Toc532998451" w:history="1">
+          <w:hyperlink w:anchor="_Toc533071993" w:history="1">
             <w:r>
               <w:rPr>
                 <w:rStyle w:val="Hyperlink"/>
@@ -1812,7 +2240,7 @@
                 <w:noProof/>
                 <w:webHidden/>
               </w:rPr>
-              <w:instrText xml:space="preserve"> PAGEREF _Toc532998451 \h </w:instrText>
+              <w:instrText xml:space="preserve"> PAGEREF _Toc533071993 \h </w:instrText>
             </w:r>
             <w:r>
               <w:rPr>
@@ -1832,7 +2260,7 @@
                 <w:noProof/>
                 <w:webHidden/>
               </w:rPr>
-              <w:t>9</w:t>
+              <w:t>11</w:t>
             </w:r>
             <w:r>
               <w:rPr>
@@ -1855,7 +2283,7 @@
               <w:lang w:eastAsia="nl-NL"/>
             </w:rPr>
           </w:pPr>
-          <w:hyperlink w:anchor="_Toc532998452" w:history="1">
+          <w:hyperlink w:anchor="_Toc533071994" w:history="1">
             <w:r>
               <w:rPr>
                 <w:rStyle w:val="Hyperlink"/>
@@ -1882,7 +2310,7 @@
                 <w:noProof/>
                 <w:webHidden/>
               </w:rPr>
-              <w:instrText xml:space="preserve"> PAGEREF _Toc532998452 \h </w:instrText>
+              <w:instrText xml:space="preserve"> PAGEREF _Toc533071994 \h </w:instrText>
             </w:r>
             <w:r>
               <w:rPr>
@@ -1902,7 +2330,7 @@
                 <w:noProof/>
                 <w:webHidden/>
               </w:rPr>
-              <w:t>9</w:t>
+              <w:t>11</w:t>
             </w:r>
             <w:r>
               <w:rPr>
@@ -1925,7 +2353,7 @@
               <w:lang w:eastAsia="nl-NL"/>
             </w:rPr>
           </w:pPr>
-          <w:hyperlink w:anchor="_Toc532998453" w:history="1">
+          <w:hyperlink w:anchor="_Toc533071995" w:history="1">
             <w:r>
               <w:rPr>
                 <w:rStyle w:val="Hyperlink"/>
@@ -1952,7 +2380,7 @@
                 <w:noProof/>
                 <w:webHidden/>
               </w:rPr>
-              <w:instrText xml:space="preserve"> PAGEREF _Toc532998453 \h </w:instrText>
+              <w:instrText xml:space="preserve"> PAGEREF _Toc533071995 \h </w:instrText>
             </w:r>
             <w:r>
               <w:rPr>
@@ -1972,7 +2400,217 @@
                 <w:noProof/>
                 <w:webHidden/>
               </w:rPr>
-              <w:t>9</w:t>
+              <w:t>11</w:t>
+            </w:r>
+            <w:r>
+              <w:rPr>
+                <w:noProof/>
+                <w:webHidden/>
+              </w:rPr>
+              <w:fldChar w:fldCharType="end"/>
+            </w:r>
+          </w:hyperlink>
+        </w:p>
+        <w:p>
+          <w:pPr>
+            <w:pStyle w:val="Inhopg2"/>
+            <w:tabs>
+              <w:tab w:val="right" w:leader="dot" w:pos="9016"/>
+            </w:tabs>
+            <w:rPr>
+              <w:rFonts w:eastAsiaTheme="minorEastAsia"/>
+              <w:noProof/>
+              <w:lang w:eastAsia="nl-NL"/>
+            </w:rPr>
+          </w:pPr>
+          <w:hyperlink w:anchor="_Toc533071996" w:history="1">
+            <w:r>
+              <w:rPr>
+                <w:rStyle w:val="Hyperlink"/>
+                <w:noProof/>
+              </w:rPr>
+              <w:t>Dinsdag, 18 december 2018</w:t>
+            </w:r>
+            <w:r>
+              <w:rPr>
+                <w:noProof/>
+                <w:webHidden/>
+              </w:rPr>
+              <w:tab/>
+            </w:r>
+            <w:r>
+              <w:rPr>
+                <w:noProof/>
+                <w:webHidden/>
+              </w:rPr>
+              <w:fldChar w:fldCharType="begin"/>
+            </w:r>
+            <w:r>
+              <w:rPr>
+                <w:noProof/>
+                <w:webHidden/>
+              </w:rPr>
+              <w:instrText xml:space="preserve"> PAGEREF _Toc533071996 \h </w:instrText>
+            </w:r>
+            <w:r>
+              <w:rPr>
+                <w:noProof/>
+                <w:webHidden/>
+              </w:rPr>
+            </w:r>
+            <w:r>
+              <w:rPr>
+                <w:noProof/>
+                <w:webHidden/>
+              </w:rPr>
+              <w:fldChar w:fldCharType="separate"/>
+            </w:r>
+            <w:r>
+              <w:rPr>
+                <w:noProof/>
+                <w:webHidden/>
+              </w:rPr>
+              <w:t>11</w:t>
+            </w:r>
+            <w:r>
+              <w:rPr>
+                <w:noProof/>
+                <w:webHidden/>
+              </w:rPr>
+              <w:fldChar w:fldCharType="end"/>
+            </w:r>
+          </w:hyperlink>
+        </w:p>
+        <w:p>
+          <w:pPr>
+            <w:pStyle w:val="Inhopg2"/>
+            <w:tabs>
+              <w:tab w:val="right" w:leader="dot" w:pos="9016"/>
+            </w:tabs>
+            <w:rPr>
+              <w:rFonts w:eastAsiaTheme="minorEastAsia"/>
+              <w:noProof/>
+              <w:lang w:eastAsia="nl-NL"/>
+            </w:rPr>
+          </w:pPr>
+          <w:hyperlink w:anchor="_Toc533071997" w:history="1">
+            <w:r>
+              <w:rPr>
+                <w:rStyle w:val="Hyperlink"/>
+                <w:noProof/>
+              </w:rPr>
+              <w:t>Woensdag, 19 december 2018</w:t>
+            </w:r>
+            <w:r>
+              <w:rPr>
+                <w:noProof/>
+                <w:webHidden/>
+              </w:rPr>
+              <w:tab/>
+            </w:r>
+            <w:r>
+              <w:rPr>
+                <w:noProof/>
+                <w:webHidden/>
+              </w:rPr>
+              <w:fldChar w:fldCharType="begin"/>
+            </w:r>
+            <w:r>
+              <w:rPr>
+                <w:noProof/>
+                <w:webHidden/>
+              </w:rPr>
+              <w:instrText xml:space="preserve"> PAGEREF _Toc533071997 \h </w:instrText>
+            </w:r>
+            <w:r>
+              <w:rPr>
+                <w:noProof/>
+                <w:webHidden/>
+              </w:rPr>
+            </w:r>
+            <w:r>
+              <w:rPr>
+                <w:noProof/>
+                <w:webHidden/>
+              </w:rPr>
+              <w:fldChar w:fldCharType="separate"/>
+            </w:r>
+            <w:r>
+              <w:rPr>
+                <w:noProof/>
+                <w:webHidden/>
+              </w:rPr>
+              <w:t>11</w:t>
+            </w:r>
+            <w:r>
+              <w:rPr>
+                <w:noProof/>
+                <w:webHidden/>
+              </w:rPr>
+              <w:fldChar w:fldCharType="end"/>
+            </w:r>
+          </w:hyperlink>
+        </w:p>
+        <w:p>
+          <w:pPr>
+            <w:pStyle w:val="Inhopg2"/>
+            <w:tabs>
+              <w:tab w:val="right" w:leader="dot" w:pos="9016"/>
+            </w:tabs>
+            <w:rPr>
+              <w:rFonts w:eastAsiaTheme="minorEastAsia"/>
+              <w:noProof/>
+              <w:lang w:eastAsia="nl-NL"/>
+            </w:rPr>
+          </w:pPr>
+          <w:hyperlink w:anchor="_Toc533071998" w:history="1">
+            <w:r>
+              <w:rPr>
+                <w:rStyle w:val="Hyperlink"/>
+                <w:noProof/>
+              </w:rPr>
+              <w:t>Donderdag, 20 december 2018</w:t>
+            </w:r>
+            <w:r>
+              <w:rPr>
+                <w:noProof/>
+                <w:webHidden/>
+              </w:rPr>
+              <w:tab/>
+            </w:r>
+            <w:r>
+              <w:rPr>
+                <w:noProof/>
+                <w:webHidden/>
+              </w:rPr>
+              <w:fldChar w:fldCharType="begin"/>
+            </w:r>
+            <w:r>
+              <w:rPr>
+                <w:noProof/>
+                <w:webHidden/>
+              </w:rPr>
+              <w:instrText xml:space="preserve"> PAGEREF _Toc533071998 \h </w:instrText>
+            </w:r>
+            <w:r>
+              <w:rPr>
+                <w:noProof/>
+                <w:webHidden/>
+              </w:rPr>
+            </w:r>
+            <w:r>
+              <w:rPr>
+                <w:noProof/>
+                <w:webHidden/>
+              </w:rPr>
+              <w:fldChar w:fldCharType="separate"/>
+            </w:r>
+            <w:r>
+              <w:rPr>
+                <w:noProof/>
+                <w:webHidden/>
+              </w:rPr>
+              <w:t>11</w:t>
             </w:r>
             <w:r>
               <w:rPr>
@@ -2023,7 +2661,7 @@
           <w:sz w:val="52"/>
         </w:rPr>
       </w:pPr>
-      <w:bookmarkStart w:id="2" w:name="_Toc532998435"/>
+      <w:bookmarkStart w:id="3" w:name="_Toc533071972"/>
       <w:r>
         <w:rPr>
           <w:sz w:val="52"/>
@@ -2031,7 +2669,7 @@
         <w:lastRenderedPageBreak/>
         <w:t>Inleiding</w:t>
       </w:r>
-      <w:bookmarkEnd w:id="2"/>
+      <w:bookmarkEnd w:id="3"/>
     </w:p>
     <w:p>
       <w:pPr>
@@ -2144,7 +2782,7 @@
           <w:sz w:val="52"/>
         </w:rPr>
       </w:pPr>
-      <w:bookmarkStart w:id="3" w:name="_Toc532998436"/>
+      <w:bookmarkStart w:id="4" w:name="_Toc533071973"/>
       <w:r>
         <w:rPr>
           <w:sz w:val="52"/>
@@ -2152,7 +2790,7 @@
         <w:lastRenderedPageBreak/>
         <w:t>Aanleiding</w:t>
       </w:r>
-      <w:bookmarkEnd w:id="3"/>
+      <w:bookmarkEnd w:id="4"/>
     </w:p>
     <w:p>
       <w:pPr>
@@ -2183,7 +2821,21 @@
         <w:rPr>
           <w:sz w:val="28"/>
         </w:rPr>
-        <w:t xml:space="preserve"> van ROC Aventus willen graag een product dat gerealiseerd wordt. Het product houdt in</w:t>
+        <w:t xml:space="preserve"> van ROC </w:t>
+      </w:r>
+      <w:proofErr w:type="spellStart"/>
+      <w:r>
+        <w:rPr>
+          <w:sz w:val="28"/>
+        </w:rPr>
+        <w:t>Aventus</w:t>
+      </w:r>
+      <w:proofErr w:type="spellEnd"/>
+      <w:r>
+        <w:rPr>
+          <w:sz w:val="28"/>
+        </w:rPr>
+        <w:t xml:space="preserve"> willen graag een product dat gerealiseerd wordt. Het product houdt in</w:t>
       </w:r>
       <w:r>
         <w:rPr>
@@ -2213,7 +2865,21 @@
         <w:rPr>
           <w:sz w:val="28"/>
         </w:rPr>
-        <w:t>en CMS systeem, waar projecten toegevoegd en beheerd worden (door studenten en medewerkers van Aventus).</w:t>
+        <w:t xml:space="preserve">en CMS systeem, waar projecten toegevoegd en beheerd worden (door studenten en medewerkers van </w:t>
+      </w:r>
+      <w:proofErr w:type="spellStart"/>
+      <w:r>
+        <w:rPr>
+          <w:sz w:val="28"/>
+        </w:rPr>
+        <w:t>Aventus</w:t>
+      </w:r>
+      <w:proofErr w:type="spellEnd"/>
+      <w:r>
+        <w:rPr>
+          <w:sz w:val="28"/>
+        </w:rPr>
+        <w:t>).</w:t>
       </w:r>
     </w:p>
     <w:p>
@@ -2366,7 +3032,7 @@
           <w:sz w:val="52"/>
         </w:rPr>
       </w:pPr>
-      <w:bookmarkStart w:id="4" w:name="_Toc532998437"/>
+      <w:bookmarkStart w:id="5" w:name="_Toc533071974"/>
       <w:r>
         <w:rPr>
           <w:sz w:val="52"/>
@@ -2374,7 +3040,7 @@
         <w:lastRenderedPageBreak/>
         <w:t>Welke onderdelen gebruiken wij?</w:t>
       </w:r>
-      <w:bookmarkEnd w:id="4"/>
+      <w:bookmarkEnd w:id="5"/>
     </w:p>
     <w:p/>
     <w:p>
@@ -2511,13 +3177,35 @@
         <w:rPr>
           <w:sz w:val="28"/>
         </w:rPr>
-        <w:t xml:space="preserve">Wij gebruiken MySQL en </w:t>
-      </w:r>
-      <w:r>
-        <w:rPr>
-          <w:sz w:val="28"/>
-        </w:rPr>
-        <w:t xml:space="preserve">MariaDB om de </w:t>
+        <w:t xml:space="preserve">Wij gebruiken </w:t>
+      </w:r>
+      <w:proofErr w:type="spellStart"/>
+      <w:r>
+        <w:rPr>
+          <w:sz w:val="28"/>
+        </w:rPr>
+        <w:t>MySQL</w:t>
+      </w:r>
+      <w:proofErr w:type="spellEnd"/>
+      <w:r>
+        <w:rPr>
+          <w:sz w:val="28"/>
+        </w:rPr>
+        <w:t xml:space="preserve"> en </w:t>
+      </w:r>
+      <w:proofErr w:type="spellStart"/>
+      <w:r>
+        <w:rPr>
+          <w:sz w:val="28"/>
+        </w:rPr>
+        <w:t>MariaDB</w:t>
+      </w:r>
+      <w:proofErr w:type="spellEnd"/>
+      <w:r>
+        <w:rPr>
+          <w:sz w:val="28"/>
+        </w:rPr>
+        <w:t xml:space="preserve"> om de </w:t>
       </w:r>
       <w:r>
         <w:rPr>
@@ -2662,7 +3350,7 @@
           <w:sz w:val="52"/>
         </w:rPr>
       </w:pPr>
-      <w:bookmarkStart w:id="5" w:name="_Toc532998438"/>
+      <w:bookmarkStart w:id="6" w:name="_Toc533071975"/>
       <w:r>
         <w:rPr>
           <w:sz w:val="52"/>
@@ -2670,7 +3358,1141 @@
         <w:lastRenderedPageBreak/>
         <w:t>Testplan</w:t>
       </w:r>
-    </w:p>
+      <w:bookmarkEnd w:id="6"/>
+    </w:p>
+    <w:p>
+      <w:pPr>
+        <w:pStyle w:val="Kop2"/>
+      </w:pPr>
+      <w:bookmarkStart w:id="7" w:name="_Toc515872941"/>
+      <w:bookmarkStart w:id="8" w:name="_Toc533071976"/>
+      <w:r>
+        <w:t>Testplan</w:t>
+      </w:r>
+      <w:bookmarkEnd w:id="7"/>
+      <w:bookmarkEnd w:id="8"/>
+      <w:r>
+        <w:t xml:space="preserve"> </w:t>
+      </w:r>
+    </w:p>
+    <w:tbl>
+      <w:tblPr>
+        <w:tblStyle w:val="Rastertabel4-Accent5"/>
+        <w:tblW w:w="0" w:type="auto"/>
+        <w:tblLook w:val="04A0" w:firstRow="1" w:lastRow="0" w:firstColumn="1" w:lastColumn="0" w:noHBand="0" w:noVBand="1"/>
+      </w:tblPr>
+      <w:tblGrid>
+        <w:gridCol w:w="562"/>
+        <w:gridCol w:w="3479"/>
+        <w:gridCol w:w="1498"/>
+      </w:tblGrid>
+      <w:tr>
+        <w:trPr>
+          <w:cnfStyle w:val="100000000000" w:firstRow="1" w:lastRow="0" w:firstColumn="0" w:lastColumn="0" w:oddVBand="0" w:evenVBand="0" w:oddHBand="0" w:evenHBand="0" w:firstRowFirstColumn="0" w:firstRowLastColumn="0" w:lastRowFirstColumn="0" w:lastRowLastColumn="0"/>
+        </w:trPr>
+        <w:tc>
+          <w:tcPr>
+            <w:cnfStyle w:val="001000000000" w:firstRow="0" w:lastRow="0" w:firstColumn="1" w:lastColumn="0" w:oddVBand="0" w:evenVBand="0" w:oddHBand="0" w:evenHBand="0" w:firstRowFirstColumn="0" w:firstRowLastColumn="0" w:lastRowFirstColumn="0" w:lastRowLastColumn="0"/>
+            <w:tcW w:w="562" w:type="dxa"/>
+          </w:tcPr>
+          <w:p>
+            <w:r>
+              <w:t>Nr.</w:t>
+            </w:r>
+          </w:p>
+        </w:tc>
+        <w:tc>
+          <w:tcPr>
+            <w:tcW w:w="3479" w:type="dxa"/>
+          </w:tcPr>
+          <w:p>
+            <w:pPr>
+              <w:cnfStyle w:val="100000000000" w:firstRow="1" w:lastRow="0" w:firstColumn="0" w:lastColumn="0" w:oddVBand="0" w:evenVBand="0" w:oddHBand="0" w:evenHBand="0" w:firstRowFirstColumn="0" w:firstRowLastColumn="0" w:lastRowFirstColumn="0" w:lastRowLastColumn="0"/>
+            </w:pPr>
+            <w:r>
+              <w:t>Functies</w:t>
+            </w:r>
+          </w:p>
+        </w:tc>
+        <w:tc>
+          <w:tcPr>
+            <w:tcW w:w="1498" w:type="dxa"/>
+          </w:tcPr>
+          <w:p>
+            <w:pPr>
+              <w:cnfStyle w:val="100000000000" w:firstRow="1" w:lastRow="0" w:firstColumn="0" w:lastColumn="0" w:oddVBand="0" w:evenVBand="0" w:oddHBand="0" w:evenHBand="0" w:firstRowFirstColumn="0" w:firstRowLastColumn="0" w:lastRowFirstColumn="0" w:lastRowLastColumn="0"/>
+            </w:pPr>
+            <w:r>
+              <w:t>Prioriteit</w:t>
+            </w:r>
+          </w:p>
+        </w:tc>
+      </w:tr>
+      <w:tr>
+        <w:trPr>
+          <w:cnfStyle w:val="000000100000" w:firstRow="0" w:lastRow="0" w:firstColumn="0" w:lastColumn="0" w:oddVBand="0" w:evenVBand="0" w:oddHBand="1" w:evenHBand="0" w:firstRowFirstColumn="0" w:firstRowLastColumn="0" w:lastRowFirstColumn="0" w:lastRowLastColumn="0"/>
+        </w:trPr>
+        <w:tc>
+          <w:tcPr>
+            <w:cnfStyle w:val="001000000000" w:firstRow="0" w:lastRow="0" w:firstColumn="1" w:lastColumn="0" w:oddVBand="0" w:evenVBand="0" w:oddHBand="0" w:evenHBand="0" w:firstRowFirstColumn="0" w:firstRowLastColumn="0" w:lastRowFirstColumn="0" w:lastRowLastColumn="0"/>
+            <w:tcW w:w="562" w:type="dxa"/>
+          </w:tcPr>
+          <w:p>
+            <w:r>
+              <w:t>1</w:t>
+            </w:r>
+          </w:p>
+        </w:tc>
+        <w:tc>
+          <w:tcPr>
+            <w:tcW w:w="3479" w:type="dxa"/>
+          </w:tcPr>
+          <w:p>
+            <w:pPr>
+              <w:cnfStyle w:val="000000100000" w:firstRow="0" w:lastRow="0" w:firstColumn="0" w:lastColumn="0" w:oddVBand="0" w:evenVBand="0" w:oddHBand="1" w:evenHBand="0" w:firstRowFirstColumn="0" w:firstRowLastColumn="0" w:lastRowFirstColumn="0" w:lastRowLastColumn="0"/>
+              <w:rPr>
+                <w:rFonts w:cstheme="minorHAnsi"/>
+              </w:rPr>
+            </w:pPr>
+            <w:r>
+              <w:rPr>
+                <w:rFonts w:cstheme="minorHAnsi"/>
+              </w:rPr>
+              <w:t>Gegevens uit de database ophalen.</w:t>
+            </w:r>
+          </w:p>
+        </w:tc>
+        <w:tc>
+          <w:tcPr>
+            <w:tcW w:w="1498" w:type="dxa"/>
+          </w:tcPr>
+          <w:p>
+            <w:pPr>
+              <w:cnfStyle w:val="000000100000" w:firstRow="0" w:lastRow="0" w:firstColumn="0" w:lastColumn="0" w:oddVBand="0" w:evenVBand="0" w:oddHBand="1" w:evenHBand="0" w:firstRowFirstColumn="0" w:firstRowLastColumn="0" w:lastRowFirstColumn="0" w:lastRowLastColumn="0"/>
+              <w:rPr>
+                <w:rFonts w:cstheme="minorHAnsi"/>
+              </w:rPr>
+            </w:pPr>
+            <w:r>
+              <w:rPr>
+                <w:rFonts w:cstheme="minorHAnsi"/>
+              </w:rPr>
+              <w:t>Hoog</w:t>
+            </w:r>
+          </w:p>
+        </w:tc>
+      </w:tr>
+      <w:tr>
+        <w:tc>
+          <w:tcPr>
+            <w:cnfStyle w:val="001000000000" w:firstRow="0" w:lastRow="0" w:firstColumn="1" w:lastColumn="0" w:oddVBand="0" w:evenVBand="0" w:oddHBand="0" w:evenHBand="0" w:firstRowFirstColumn="0" w:firstRowLastColumn="0" w:lastRowFirstColumn="0" w:lastRowLastColumn="0"/>
+            <w:tcW w:w="562" w:type="dxa"/>
+          </w:tcPr>
+          <w:p>
+            <w:r>
+              <w:t>2</w:t>
+            </w:r>
+          </w:p>
+        </w:tc>
+        <w:tc>
+          <w:tcPr>
+            <w:tcW w:w="3479" w:type="dxa"/>
+          </w:tcPr>
+          <w:p>
+            <w:pPr>
+              <w:cnfStyle w:val="000000000000" w:firstRow="0" w:lastRow="0" w:firstColumn="0" w:lastColumn="0" w:oddVBand="0" w:evenVBand="0" w:oddHBand="0" w:evenHBand="0" w:firstRowFirstColumn="0" w:firstRowLastColumn="0" w:lastRowFirstColumn="0" w:lastRowLastColumn="0"/>
+              <w:rPr>
+                <w:rFonts w:cstheme="minorHAnsi"/>
+              </w:rPr>
+            </w:pPr>
+            <w:r>
+              <w:rPr>
+                <w:rFonts w:cstheme="minorHAnsi"/>
+              </w:rPr>
+              <w:t>Gegevens van database naar index.</w:t>
+            </w:r>
+          </w:p>
+        </w:tc>
+        <w:tc>
+          <w:tcPr>
+            <w:tcW w:w="1498" w:type="dxa"/>
+          </w:tcPr>
+          <w:p>
+            <w:pPr>
+              <w:cnfStyle w:val="000000000000" w:firstRow="0" w:lastRow="0" w:firstColumn="0" w:lastColumn="0" w:oddVBand="0" w:evenVBand="0" w:oddHBand="0" w:evenHBand="0" w:firstRowFirstColumn="0" w:firstRowLastColumn="0" w:lastRowFirstColumn="0" w:lastRowLastColumn="0"/>
+              <w:rPr>
+                <w:rFonts w:cstheme="minorHAnsi"/>
+              </w:rPr>
+            </w:pPr>
+            <w:r>
+              <w:rPr>
+                <w:rFonts w:cstheme="minorHAnsi"/>
+              </w:rPr>
+              <w:t>Hoog</w:t>
+            </w:r>
+          </w:p>
+        </w:tc>
+      </w:tr>
+      <w:tr>
+        <w:trPr>
+          <w:cnfStyle w:val="000000100000" w:firstRow="0" w:lastRow="0" w:firstColumn="0" w:lastColumn="0" w:oddVBand="0" w:evenVBand="0" w:oddHBand="1" w:evenHBand="0" w:firstRowFirstColumn="0" w:firstRowLastColumn="0" w:lastRowFirstColumn="0" w:lastRowLastColumn="0"/>
+        </w:trPr>
+        <w:tc>
+          <w:tcPr>
+            <w:cnfStyle w:val="001000000000" w:firstRow="0" w:lastRow="0" w:firstColumn="1" w:lastColumn="0" w:oddVBand="0" w:evenVBand="0" w:oddHBand="0" w:evenHBand="0" w:firstRowFirstColumn="0" w:firstRowLastColumn="0" w:lastRowFirstColumn="0" w:lastRowLastColumn="0"/>
+            <w:tcW w:w="562" w:type="dxa"/>
+          </w:tcPr>
+          <w:p>
+            <w:r>
+              <w:t>3</w:t>
+            </w:r>
+          </w:p>
+        </w:tc>
+        <w:tc>
+          <w:tcPr>
+            <w:tcW w:w="3479" w:type="dxa"/>
+          </w:tcPr>
+          <w:p>
+            <w:pPr>
+              <w:cnfStyle w:val="000000100000" w:firstRow="0" w:lastRow="0" w:firstColumn="0" w:lastColumn="0" w:oddVBand="0" w:evenVBand="0" w:oddHBand="1" w:evenHBand="0" w:firstRowFirstColumn="0" w:firstRowLastColumn="0" w:lastRowFirstColumn="0" w:lastRowLastColumn="0"/>
+              <w:rPr>
+                <w:rFonts w:cstheme="minorHAnsi"/>
+              </w:rPr>
+            </w:pPr>
+            <w:r>
+              <w:rPr>
+                <w:rFonts w:cstheme="minorHAnsi"/>
+              </w:rPr>
+              <w:t>Testen van elke PHP pagina.</w:t>
+            </w:r>
+          </w:p>
+        </w:tc>
+        <w:tc>
+          <w:tcPr>
+            <w:tcW w:w="1498" w:type="dxa"/>
+          </w:tcPr>
+          <w:p>
+            <w:pPr>
+              <w:cnfStyle w:val="000000100000" w:firstRow="0" w:lastRow="0" w:firstColumn="0" w:lastColumn="0" w:oddVBand="0" w:evenVBand="0" w:oddHBand="1" w:evenHBand="0" w:firstRowFirstColumn="0" w:firstRowLastColumn="0" w:lastRowFirstColumn="0" w:lastRowLastColumn="0"/>
+              <w:rPr>
+                <w:rFonts w:cstheme="minorHAnsi"/>
+              </w:rPr>
+            </w:pPr>
+            <w:r>
+              <w:rPr>
+                <w:rFonts w:cstheme="minorHAnsi"/>
+              </w:rPr>
+              <w:t>Gemiddeld</w:t>
+            </w:r>
+          </w:p>
+        </w:tc>
+      </w:tr>
+      <w:tr>
+        <w:tc>
+          <w:tcPr>
+            <w:cnfStyle w:val="001000000000" w:firstRow="0" w:lastRow="0" w:firstColumn="1" w:lastColumn="0" w:oddVBand="0" w:evenVBand="0" w:oddHBand="0" w:evenHBand="0" w:firstRowFirstColumn="0" w:firstRowLastColumn="0" w:lastRowFirstColumn="0" w:lastRowLastColumn="0"/>
+            <w:tcW w:w="562" w:type="dxa"/>
+          </w:tcPr>
+          <w:p>
+            <w:r>
+              <w:t>4</w:t>
+            </w:r>
+          </w:p>
+        </w:tc>
+        <w:tc>
+          <w:tcPr>
+            <w:tcW w:w="3479" w:type="dxa"/>
+          </w:tcPr>
+          <w:p>
+            <w:pPr>
+              <w:cnfStyle w:val="000000000000" w:firstRow="0" w:lastRow="0" w:firstColumn="0" w:lastColumn="0" w:oddVBand="0" w:evenVBand="0" w:oddHBand="0" w:evenHBand="0" w:firstRowFirstColumn="0" w:firstRowLastColumn="0" w:lastRowFirstColumn="0" w:lastRowLastColumn="0"/>
+              <w:rPr>
+                <w:rFonts w:cstheme="minorHAnsi"/>
+              </w:rPr>
+            </w:pPr>
+            <w:r>
+              <w:rPr>
+                <w:rFonts w:cstheme="minorHAnsi"/>
+              </w:rPr>
+              <w:t>De structuur van JSON testen.</w:t>
+            </w:r>
+          </w:p>
+        </w:tc>
+        <w:tc>
+          <w:tcPr>
+            <w:tcW w:w="1498" w:type="dxa"/>
+          </w:tcPr>
+          <w:p>
+            <w:pPr>
+              <w:cnfStyle w:val="000000000000" w:firstRow="0" w:lastRow="0" w:firstColumn="0" w:lastColumn="0" w:oddVBand="0" w:evenVBand="0" w:oddHBand="0" w:evenHBand="0" w:firstRowFirstColumn="0" w:firstRowLastColumn="0" w:lastRowFirstColumn="0" w:lastRowLastColumn="0"/>
+              <w:rPr>
+                <w:rFonts w:cstheme="minorHAnsi"/>
+              </w:rPr>
+            </w:pPr>
+            <w:r>
+              <w:rPr>
+                <w:rFonts w:cstheme="minorHAnsi"/>
+              </w:rPr>
+              <w:t>Laag</w:t>
+            </w:r>
+          </w:p>
+        </w:tc>
+      </w:tr>
+    </w:tbl>
+    <w:p/>
+    <w:p>
+      <w:pPr>
+        <w:pStyle w:val="Kop2"/>
+      </w:pPr>
+      <w:bookmarkStart w:id="9" w:name="_Toc515872942"/>
+      <w:bookmarkStart w:id="10" w:name="_Toc533071977"/>
+      <w:r>
+        <w:t>Testrapport</w:t>
+      </w:r>
+      <w:bookmarkEnd w:id="9"/>
+      <w:bookmarkEnd w:id="10"/>
+    </w:p>
+    <w:tbl>
+      <w:tblPr>
+        <w:tblStyle w:val="Rastertabel4-Accent5"/>
+        <w:tblW w:w="8878" w:type="dxa"/>
+        <w:tblLayout w:type="fixed"/>
+        <w:tblLook w:val="04A0" w:firstRow="1" w:lastRow="0" w:firstColumn="1" w:lastColumn="0" w:noHBand="0" w:noVBand="1"/>
+      </w:tblPr>
+      <w:tblGrid>
+        <w:gridCol w:w="674"/>
+        <w:gridCol w:w="2392"/>
+        <w:gridCol w:w="1276"/>
+        <w:gridCol w:w="1276"/>
+        <w:gridCol w:w="1276"/>
+        <w:gridCol w:w="1984"/>
+      </w:tblGrid>
+      <w:tr>
+        <w:trPr>
+          <w:cnfStyle w:val="100000000000" w:firstRow="1" w:lastRow="0" w:firstColumn="0" w:lastColumn="0" w:oddVBand="0" w:evenVBand="0" w:oddHBand="0" w:evenHBand="0" w:firstRowFirstColumn="0" w:firstRowLastColumn="0" w:lastRowFirstColumn="0" w:lastRowLastColumn="0"/>
+        </w:trPr>
+        <w:tc>
+          <w:tcPr>
+            <w:cnfStyle w:val="001000000000" w:firstRow="0" w:lastRow="0" w:firstColumn="1" w:lastColumn="0" w:oddVBand="0" w:evenVBand="0" w:oddHBand="0" w:evenHBand="0" w:firstRowFirstColumn="0" w:firstRowLastColumn="0" w:lastRowFirstColumn="0" w:lastRowLastColumn="0"/>
+            <w:tcW w:w="674" w:type="dxa"/>
+          </w:tcPr>
+          <w:p>
+            <w:r>
+              <w:t>Nr.</w:t>
+            </w:r>
+          </w:p>
+        </w:tc>
+        <w:tc>
+          <w:tcPr>
+            <w:tcW w:w="2392" w:type="dxa"/>
+          </w:tcPr>
+          <w:p>
+            <w:pPr>
+              <w:cnfStyle w:val="100000000000" w:firstRow="1" w:lastRow="0" w:firstColumn="0" w:lastColumn="0" w:oddVBand="0" w:evenVBand="0" w:oddHBand="0" w:evenHBand="0" w:firstRowFirstColumn="0" w:firstRowLastColumn="0" w:lastRowFirstColumn="0" w:lastRowLastColumn="0"/>
+            </w:pPr>
+            <w:r>
+              <w:t>Functionaliteit</w:t>
+            </w:r>
+          </w:p>
+        </w:tc>
+        <w:tc>
+          <w:tcPr>
+            <w:tcW w:w="1276" w:type="dxa"/>
+          </w:tcPr>
+          <w:p>
+            <w:pPr>
+              <w:cnfStyle w:val="100000000000" w:firstRow="1" w:lastRow="0" w:firstColumn="0" w:lastColumn="0" w:oddVBand="0" w:evenVBand="0" w:oddHBand="0" w:evenHBand="0" w:firstRowFirstColumn="0" w:firstRowLastColumn="0" w:lastRowFirstColumn="0" w:lastRowLastColumn="0"/>
+            </w:pPr>
+            <w:r>
+              <w:t>Prioriteit</w:t>
+            </w:r>
+          </w:p>
+        </w:tc>
+        <w:tc>
+          <w:tcPr>
+            <w:tcW w:w="1276" w:type="dxa"/>
+          </w:tcPr>
+          <w:p>
+            <w:pPr>
+              <w:cnfStyle w:val="100000000000" w:firstRow="1" w:lastRow="0" w:firstColumn="0" w:lastColumn="0" w:oddVBand="0" w:evenVBand="0" w:oddHBand="0" w:evenHBand="0" w:firstRowFirstColumn="0" w:firstRowLastColumn="0" w:lastRowFirstColumn="0" w:lastRowLastColumn="0"/>
+            </w:pPr>
+            <w:r>
+              <w:t>Test-datum</w:t>
+            </w:r>
+          </w:p>
+        </w:tc>
+        <w:tc>
+          <w:tcPr>
+            <w:tcW w:w="1276" w:type="dxa"/>
+          </w:tcPr>
+          <w:p>
+            <w:pPr>
+              <w:cnfStyle w:val="100000000000" w:firstRow="1" w:lastRow="0" w:firstColumn="0" w:lastColumn="0" w:oddVBand="0" w:evenVBand="0" w:oddHBand="0" w:evenHBand="0" w:firstRowFirstColumn="0" w:firstRowLastColumn="0" w:lastRowFirstColumn="0" w:lastRowLastColumn="0"/>
+            </w:pPr>
+            <w:r>
+              <w:t>Programmeur(s) -Testers</w:t>
+            </w:r>
+          </w:p>
+        </w:tc>
+        <w:tc>
+          <w:tcPr>
+            <w:tcW w:w="1984" w:type="dxa"/>
+          </w:tcPr>
+          <w:p>
+            <w:pPr>
+              <w:cnfStyle w:val="100000000000" w:firstRow="1" w:lastRow="0" w:firstColumn="0" w:lastColumn="0" w:oddVBand="0" w:evenVBand="0" w:oddHBand="0" w:evenHBand="0" w:firstRowFirstColumn="0" w:firstRowLastColumn="0" w:lastRowFirstColumn="0" w:lastRowLastColumn="0"/>
+            </w:pPr>
+            <w:r>
+              <w:t>Resultaat</w:t>
+            </w:r>
+          </w:p>
+        </w:tc>
+      </w:tr>
+      <w:tr>
+        <w:trPr>
+          <w:cnfStyle w:val="000000100000" w:firstRow="0" w:lastRow="0" w:firstColumn="0" w:lastColumn="0" w:oddVBand="0" w:evenVBand="0" w:oddHBand="1" w:evenHBand="0" w:firstRowFirstColumn="0" w:firstRowLastColumn="0" w:lastRowFirstColumn="0" w:lastRowLastColumn="0"/>
+        </w:trPr>
+        <w:tc>
+          <w:tcPr>
+            <w:cnfStyle w:val="001000000000" w:firstRow="0" w:lastRow="0" w:firstColumn="1" w:lastColumn="0" w:oddVBand="0" w:evenVBand="0" w:oddHBand="0" w:evenHBand="0" w:firstRowFirstColumn="0" w:firstRowLastColumn="0" w:lastRowFirstColumn="0" w:lastRowLastColumn="0"/>
+            <w:tcW w:w="674" w:type="dxa"/>
+          </w:tcPr>
+          <w:p>
+            <w:pPr>
+              <w:rPr>
+                <w:rFonts w:cstheme="minorHAnsi"/>
+              </w:rPr>
+            </w:pPr>
+            <w:r>
+              <w:rPr>
+                <w:rFonts w:cstheme="minorHAnsi"/>
+              </w:rPr>
+              <w:t>1</w:t>
+            </w:r>
+          </w:p>
+        </w:tc>
+        <w:tc>
+          <w:tcPr>
+            <w:tcW w:w="2392" w:type="dxa"/>
+          </w:tcPr>
+          <w:p>
+            <w:pPr>
+              <w:cnfStyle w:val="000000100000" w:firstRow="0" w:lastRow="0" w:firstColumn="0" w:lastColumn="0" w:oddVBand="0" w:evenVBand="0" w:oddHBand="1" w:evenHBand="0" w:firstRowFirstColumn="0" w:firstRowLastColumn="0" w:lastRowFirstColumn="0" w:lastRowLastColumn="0"/>
+              <w:rPr>
+                <w:rFonts w:cstheme="minorHAnsi"/>
+              </w:rPr>
+            </w:pPr>
+            <w:r>
+              <w:rPr>
+                <w:rFonts w:cstheme="minorHAnsi"/>
+              </w:rPr>
+              <w:t>Gegevens uit de database ophalen.</w:t>
+            </w:r>
+          </w:p>
+        </w:tc>
+        <w:tc>
+          <w:tcPr>
+            <w:tcW w:w="1276" w:type="dxa"/>
+          </w:tcPr>
+          <w:p>
+            <w:pPr>
+              <w:cnfStyle w:val="000000100000" w:firstRow="0" w:lastRow="0" w:firstColumn="0" w:lastColumn="0" w:oddVBand="0" w:evenVBand="0" w:oddHBand="1" w:evenHBand="0" w:firstRowFirstColumn="0" w:firstRowLastColumn="0" w:lastRowFirstColumn="0" w:lastRowLastColumn="0"/>
+              <w:rPr>
+                <w:rFonts w:cstheme="minorHAnsi"/>
+              </w:rPr>
+            </w:pPr>
+            <w:r>
+              <w:rPr>
+                <w:rFonts w:cstheme="minorHAnsi"/>
+              </w:rPr>
+              <w:t>Hoog</w:t>
+            </w:r>
+          </w:p>
+        </w:tc>
+        <w:tc>
+          <w:tcPr>
+            <w:tcW w:w="1276" w:type="dxa"/>
+          </w:tcPr>
+          <w:p>
+            <w:pPr>
+              <w:cnfStyle w:val="000000100000" w:firstRow="0" w:lastRow="0" w:firstColumn="0" w:lastColumn="0" w:oddVBand="0" w:evenVBand="0" w:oddHBand="1" w:evenHBand="0" w:firstRowFirstColumn="0" w:firstRowLastColumn="0" w:lastRowFirstColumn="0" w:lastRowLastColumn="0"/>
+            </w:pPr>
+            <w:r>
+              <w:t>4-12-2018</w:t>
+            </w:r>
+          </w:p>
+        </w:tc>
+        <w:tc>
+          <w:tcPr>
+            <w:tcW w:w="1276" w:type="dxa"/>
+          </w:tcPr>
+          <w:p>
+            <w:pPr>
+              <w:cnfStyle w:val="000000100000" w:firstRow="0" w:lastRow="0" w:firstColumn="0" w:lastColumn="0" w:oddVBand="0" w:evenVBand="0" w:oddHBand="1" w:evenHBand="0" w:firstRowFirstColumn="0" w:firstRowLastColumn="0" w:lastRowFirstColumn="0" w:lastRowLastColumn="0"/>
+            </w:pPr>
+            <w:r>
+              <w:t>Hieu en Jordi</w:t>
+            </w:r>
+          </w:p>
+        </w:tc>
+        <w:tc>
+          <w:tcPr>
+            <w:tcW w:w="1984" w:type="dxa"/>
+          </w:tcPr>
+          <w:p>
+            <w:pPr>
+              <w:cnfStyle w:val="000000100000" w:firstRow="0" w:lastRow="0" w:firstColumn="0" w:lastColumn="0" w:oddVBand="0" w:evenVBand="0" w:oddHBand="1" w:evenHBand="0" w:firstRowFirstColumn="0" w:firstRowLastColumn="0" w:lastRowFirstColumn="0" w:lastRowLastColumn="0"/>
+            </w:pPr>
+            <w:r>
+              <w:t>Hier hebben wij geen problemen mee gehad en alles is compleet.</w:t>
+            </w:r>
+          </w:p>
+        </w:tc>
+      </w:tr>
+      <w:tr>
+        <w:tc>
+          <w:tcPr>
+            <w:cnfStyle w:val="001000000000" w:firstRow="0" w:lastRow="0" w:firstColumn="1" w:lastColumn="0" w:oddVBand="0" w:evenVBand="0" w:oddHBand="0" w:evenHBand="0" w:firstRowFirstColumn="0" w:firstRowLastColumn="0" w:lastRowFirstColumn="0" w:lastRowLastColumn="0"/>
+            <w:tcW w:w="674" w:type="dxa"/>
+          </w:tcPr>
+          <w:p>
+            <w:pPr>
+              <w:rPr>
+                <w:rFonts w:cstheme="minorHAnsi"/>
+              </w:rPr>
+            </w:pPr>
+            <w:r>
+              <w:rPr>
+                <w:rFonts w:cstheme="minorHAnsi"/>
+              </w:rPr>
+              <w:t>2</w:t>
+            </w:r>
+          </w:p>
+        </w:tc>
+        <w:tc>
+          <w:tcPr>
+            <w:tcW w:w="2392" w:type="dxa"/>
+          </w:tcPr>
+          <w:p>
+            <w:pPr>
+              <w:cnfStyle w:val="000000000000" w:firstRow="0" w:lastRow="0" w:firstColumn="0" w:lastColumn="0" w:oddVBand="0" w:evenVBand="0" w:oddHBand="0" w:evenHBand="0" w:firstRowFirstColumn="0" w:firstRowLastColumn="0" w:lastRowFirstColumn="0" w:lastRowLastColumn="0"/>
+              <w:rPr>
+                <w:rFonts w:cstheme="minorHAnsi"/>
+              </w:rPr>
+            </w:pPr>
+            <w:r>
+              <w:rPr>
+                <w:rFonts w:cstheme="minorHAnsi"/>
+              </w:rPr>
+              <w:t>Gegevens van database naar index.</w:t>
+            </w:r>
+          </w:p>
+        </w:tc>
+        <w:tc>
+          <w:tcPr>
+            <w:tcW w:w="1276" w:type="dxa"/>
+          </w:tcPr>
+          <w:p>
+            <w:pPr>
+              <w:cnfStyle w:val="000000000000" w:firstRow="0" w:lastRow="0" w:firstColumn="0" w:lastColumn="0" w:oddVBand="0" w:evenVBand="0" w:oddHBand="0" w:evenHBand="0" w:firstRowFirstColumn="0" w:firstRowLastColumn="0" w:lastRowFirstColumn="0" w:lastRowLastColumn="0"/>
+              <w:rPr>
+                <w:rFonts w:cstheme="minorHAnsi"/>
+              </w:rPr>
+            </w:pPr>
+            <w:r>
+              <w:rPr>
+                <w:rFonts w:cstheme="minorHAnsi"/>
+              </w:rPr>
+              <w:t>Hoog</w:t>
+            </w:r>
+          </w:p>
+        </w:tc>
+        <w:tc>
+          <w:tcPr>
+            <w:tcW w:w="1276" w:type="dxa"/>
+          </w:tcPr>
+          <w:p>
+            <w:pPr>
+              <w:cnfStyle w:val="000000000000" w:firstRow="0" w:lastRow="0" w:firstColumn="0" w:lastColumn="0" w:oddVBand="0" w:evenVBand="0" w:oddHBand="0" w:evenHBand="0" w:firstRowFirstColumn="0" w:firstRowLastColumn="0" w:lastRowFirstColumn="0" w:lastRowLastColumn="0"/>
+            </w:pPr>
+            <w:r>
+              <w:t>4-12-2018</w:t>
+            </w:r>
+          </w:p>
+        </w:tc>
+        <w:tc>
+          <w:tcPr>
+            <w:tcW w:w="1276" w:type="dxa"/>
+          </w:tcPr>
+          <w:p>
+            <w:pPr>
+              <w:cnfStyle w:val="000000000000" w:firstRow="0" w:lastRow="0" w:firstColumn="0" w:lastColumn="0" w:oddVBand="0" w:evenVBand="0" w:oddHBand="0" w:evenHBand="0" w:firstRowFirstColumn="0" w:firstRowLastColumn="0" w:lastRowFirstColumn="0" w:lastRowLastColumn="0"/>
+            </w:pPr>
+            <w:r>
+              <w:t>Hieu en Jordi</w:t>
+            </w:r>
+          </w:p>
+        </w:tc>
+        <w:tc>
+          <w:tcPr>
+            <w:tcW w:w="1984" w:type="dxa"/>
+          </w:tcPr>
+          <w:p>
+            <w:pPr>
+              <w:cnfStyle w:val="000000000000" w:firstRow="0" w:lastRow="0" w:firstColumn="0" w:lastColumn="0" w:oddVBand="0" w:evenVBand="0" w:oddHBand="0" w:evenHBand="0" w:firstRowFirstColumn="0" w:firstRowLastColumn="0" w:lastRowFirstColumn="0" w:lastRowLastColumn="0"/>
+            </w:pPr>
+            <w:r>
+              <w:t>Wij hebben dit in JSON format.</w:t>
+            </w:r>
+          </w:p>
+        </w:tc>
+      </w:tr>
+      <w:tr>
+        <w:trPr>
+          <w:cnfStyle w:val="000000100000" w:firstRow="0" w:lastRow="0" w:firstColumn="0" w:lastColumn="0" w:oddVBand="0" w:evenVBand="0" w:oddHBand="1" w:evenHBand="0" w:firstRowFirstColumn="0" w:firstRowLastColumn="0" w:lastRowFirstColumn="0" w:lastRowLastColumn="0"/>
+        </w:trPr>
+        <w:tc>
+          <w:tcPr>
+            <w:cnfStyle w:val="001000000000" w:firstRow="0" w:lastRow="0" w:firstColumn="1" w:lastColumn="0" w:oddVBand="0" w:evenVBand="0" w:oddHBand="0" w:evenHBand="0" w:firstRowFirstColumn="0" w:firstRowLastColumn="0" w:lastRowFirstColumn="0" w:lastRowLastColumn="0"/>
+            <w:tcW w:w="674" w:type="dxa"/>
+          </w:tcPr>
+          <w:p>
+            <w:pPr>
+              <w:rPr>
+                <w:rFonts w:cstheme="minorHAnsi"/>
+              </w:rPr>
+            </w:pPr>
+            <w:r>
+              <w:rPr>
+                <w:rFonts w:cstheme="minorHAnsi"/>
+              </w:rPr>
+              <w:t>3</w:t>
+            </w:r>
+          </w:p>
+        </w:tc>
+        <w:tc>
+          <w:tcPr>
+            <w:tcW w:w="2392" w:type="dxa"/>
+          </w:tcPr>
+          <w:p>
+            <w:pPr>
+              <w:cnfStyle w:val="000000100000" w:firstRow="0" w:lastRow="0" w:firstColumn="0" w:lastColumn="0" w:oddVBand="0" w:evenVBand="0" w:oddHBand="1" w:evenHBand="0" w:firstRowFirstColumn="0" w:firstRowLastColumn="0" w:lastRowFirstColumn="0" w:lastRowLastColumn="0"/>
+              <w:rPr>
+                <w:rFonts w:cstheme="minorHAnsi"/>
+              </w:rPr>
+            </w:pPr>
+            <w:r>
+              <w:rPr>
+                <w:rFonts w:cstheme="minorHAnsi"/>
+              </w:rPr>
+              <w:t>Testen van elke PHP pagina.</w:t>
+            </w:r>
+          </w:p>
+        </w:tc>
+        <w:tc>
+          <w:tcPr>
+            <w:tcW w:w="1276" w:type="dxa"/>
+          </w:tcPr>
+          <w:p>
+            <w:pPr>
+              <w:cnfStyle w:val="000000100000" w:firstRow="0" w:lastRow="0" w:firstColumn="0" w:lastColumn="0" w:oddVBand="0" w:evenVBand="0" w:oddHBand="1" w:evenHBand="0" w:firstRowFirstColumn="0" w:firstRowLastColumn="0" w:lastRowFirstColumn="0" w:lastRowLastColumn="0"/>
+              <w:rPr>
+                <w:rFonts w:cstheme="minorHAnsi"/>
+              </w:rPr>
+            </w:pPr>
+            <w:r>
+              <w:rPr>
+                <w:rFonts w:cstheme="minorHAnsi"/>
+              </w:rPr>
+              <w:t>Gemiddeld</w:t>
+            </w:r>
+          </w:p>
+        </w:tc>
+        <w:tc>
+          <w:tcPr>
+            <w:tcW w:w="1276" w:type="dxa"/>
+          </w:tcPr>
+          <w:p>
+            <w:pPr>
+              <w:cnfStyle w:val="000000100000" w:firstRow="0" w:lastRow="0" w:firstColumn="0" w:lastColumn="0" w:oddVBand="0" w:evenVBand="0" w:oddHBand="1" w:evenHBand="0" w:firstRowFirstColumn="0" w:firstRowLastColumn="0" w:lastRowFirstColumn="0" w:lastRowLastColumn="0"/>
+            </w:pPr>
+            <w:r>
+              <w:t>4-12-2018</w:t>
+            </w:r>
+          </w:p>
+        </w:tc>
+        <w:tc>
+          <w:tcPr>
+            <w:tcW w:w="1276" w:type="dxa"/>
+          </w:tcPr>
+          <w:p>
+            <w:pPr>
+              <w:cnfStyle w:val="000000100000" w:firstRow="0" w:lastRow="0" w:firstColumn="0" w:lastColumn="0" w:oddVBand="0" w:evenVBand="0" w:oddHBand="1" w:evenHBand="0" w:firstRowFirstColumn="0" w:firstRowLastColumn="0" w:lastRowFirstColumn="0" w:lastRowLastColumn="0"/>
+            </w:pPr>
+            <w:r>
+              <w:t>Hieu en Jordi</w:t>
+            </w:r>
+          </w:p>
+        </w:tc>
+        <w:tc>
+          <w:tcPr>
+            <w:tcW w:w="1984" w:type="dxa"/>
+          </w:tcPr>
+          <w:p>
+            <w:pPr>
+              <w:cnfStyle w:val="000000100000" w:firstRow="0" w:lastRow="0" w:firstColumn="0" w:lastColumn="0" w:oddVBand="0" w:evenVBand="0" w:oddHBand="1" w:evenHBand="0" w:firstRowFirstColumn="0" w:firstRowLastColumn="0" w:lastRowFirstColumn="0" w:lastRowLastColumn="0"/>
+            </w:pPr>
+            <w:r>
+              <w:t>Hier hebben wij geen problemen mee gehad en bijna alles is compleet.</w:t>
+            </w:r>
+          </w:p>
+        </w:tc>
+      </w:tr>
+      <w:tr>
+        <w:tc>
+          <w:tcPr>
+            <w:cnfStyle w:val="001000000000" w:firstRow="0" w:lastRow="0" w:firstColumn="1" w:lastColumn="0" w:oddVBand="0" w:evenVBand="0" w:oddHBand="0" w:evenHBand="0" w:firstRowFirstColumn="0" w:firstRowLastColumn="0" w:lastRowFirstColumn="0" w:lastRowLastColumn="0"/>
+            <w:tcW w:w="674" w:type="dxa"/>
+          </w:tcPr>
+          <w:p>
+            <w:pPr>
+              <w:rPr>
+                <w:rFonts w:cstheme="minorHAnsi"/>
+              </w:rPr>
+            </w:pPr>
+            <w:r>
+              <w:rPr>
+                <w:rFonts w:cstheme="minorHAnsi"/>
+              </w:rPr>
+              <w:t>4</w:t>
+            </w:r>
+          </w:p>
+        </w:tc>
+        <w:tc>
+          <w:tcPr>
+            <w:tcW w:w="2392" w:type="dxa"/>
+          </w:tcPr>
+          <w:p>
+            <w:pPr>
+              <w:cnfStyle w:val="000000000000" w:firstRow="0" w:lastRow="0" w:firstColumn="0" w:lastColumn="0" w:oddVBand="0" w:evenVBand="0" w:oddHBand="0" w:evenHBand="0" w:firstRowFirstColumn="0" w:firstRowLastColumn="0" w:lastRowFirstColumn="0" w:lastRowLastColumn="0"/>
+              <w:rPr>
+                <w:rFonts w:cstheme="minorHAnsi"/>
+              </w:rPr>
+            </w:pPr>
+            <w:r>
+              <w:rPr>
+                <w:rFonts w:cstheme="minorHAnsi"/>
+              </w:rPr>
+              <w:t>De structuur van JSON testen.</w:t>
+            </w:r>
+          </w:p>
+        </w:tc>
+        <w:tc>
+          <w:tcPr>
+            <w:tcW w:w="1276" w:type="dxa"/>
+          </w:tcPr>
+          <w:p>
+            <w:pPr>
+              <w:cnfStyle w:val="000000000000" w:firstRow="0" w:lastRow="0" w:firstColumn="0" w:lastColumn="0" w:oddVBand="0" w:evenVBand="0" w:oddHBand="0" w:evenHBand="0" w:firstRowFirstColumn="0" w:firstRowLastColumn="0" w:lastRowFirstColumn="0" w:lastRowLastColumn="0"/>
+              <w:rPr>
+                <w:rFonts w:cstheme="minorHAnsi"/>
+              </w:rPr>
+            </w:pPr>
+            <w:r>
+              <w:rPr>
+                <w:rFonts w:cstheme="minorHAnsi"/>
+              </w:rPr>
+              <w:t>Laag</w:t>
+            </w:r>
+          </w:p>
+        </w:tc>
+        <w:tc>
+          <w:tcPr>
+            <w:tcW w:w="1276" w:type="dxa"/>
+          </w:tcPr>
+          <w:p>
+            <w:pPr>
+              <w:cnfStyle w:val="000000000000" w:firstRow="0" w:lastRow="0" w:firstColumn="0" w:lastColumn="0" w:oddVBand="0" w:evenVBand="0" w:oddHBand="0" w:evenHBand="0" w:firstRowFirstColumn="0" w:firstRowLastColumn="0" w:lastRowFirstColumn="0" w:lastRowLastColumn="0"/>
+            </w:pPr>
+            <w:r>
+              <w:t>4-12-2018</w:t>
+            </w:r>
+          </w:p>
+        </w:tc>
+        <w:tc>
+          <w:tcPr>
+            <w:tcW w:w="1276" w:type="dxa"/>
+          </w:tcPr>
+          <w:p>
+            <w:pPr>
+              <w:cnfStyle w:val="000000000000" w:firstRow="0" w:lastRow="0" w:firstColumn="0" w:lastColumn="0" w:oddVBand="0" w:evenVBand="0" w:oddHBand="0" w:evenHBand="0" w:firstRowFirstColumn="0" w:firstRowLastColumn="0" w:lastRowFirstColumn="0" w:lastRowLastColumn="0"/>
+            </w:pPr>
+            <w:r>
+              <w:t>Hieu en Jordi</w:t>
+            </w:r>
+          </w:p>
+        </w:tc>
+        <w:tc>
+          <w:tcPr>
+            <w:tcW w:w="1984" w:type="dxa"/>
+          </w:tcPr>
+          <w:p>
+            <w:pPr>
+              <w:cnfStyle w:val="000000000000" w:firstRow="0" w:lastRow="0" w:firstColumn="0" w:lastColumn="0" w:oddVBand="0" w:evenVBand="0" w:oddHBand="0" w:evenHBand="0" w:firstRowFirstColumn="0" w:firstRowLastColumn="0" w:lastRowFirstColumn="0" w:lastRowLastColumn="0"/>
+            </w:pPr>
+            <w:r>
+              <w:t xml:space="preserve">De structuur van JSON is prima. Wij hebben dit gedaan d.m.v. JSON </w:t>
+            </w:r>
+            <w:proofErr w:type="spellStart"/>
+            <w:r>
+              <w:t>validation</w:t>
+            </w:r>
+            <w:proofErr w:type="spellEnd"/>
+            <w:r>
+              <w:t>.</w:t>
+            </w:r>
+          </w:p>
+        </w:tc>
+      </w:tr>
+    </w:tbl>
+    <w:p/>
+    <w:p>
+      <w:pPr>
+        <w:pStyle w:val="Kop2"/>
+      </w:pPr>
+      <w:bookmarkStart w:id="11" w:name="_Toc515872943"/>
+      <w:bookmarkStart w:id="12" w:name="_Toc533071978"/>
+      <w:proofErr w:type="spellStart"/>
+      <w:r>
+        <w:t>Testlog</w:t>
+      </w:r>
+      <w:bookmarkEnd w:id="11"/>
+      <w:bookmarkEnd w:id="12"/>
+      <w:proofErr w:type="spellEnd"/>
+    </w:p>
+    <w:tbl>
+      <w:tblPr>
+        <w:tblStyle w:val="Rastertabel4-Accent5"/>
+        <w:tblW w:w="0" w:type="auto"/>
+        <w:tblLook w:val="04A0" w:firstRow="1" w:lastRow="0" w:firstColumn="1" w:lastColumn="0" w:noHBand="0" w:noVBand="1"/>
+      </w:tblPr>
+      <w:tblGrid>
+        <w:gridCol w:w="608"/>
+        <w:gridCol w:w="2254"/>
+        <w:gridCol w:w="2254"/>
+        <w:gridCol w:w="2254"/>
+      </w:tblGrid>
+      <w:tr>
+        <w:trPr>
+          <w:cnfStyle w:val="100000000000" w:firstRow="1" w:lastRow="0" w:firstColumn="0" w:lastColumn="0" w:oddVBand="0" w:evenVBand="0" w:oddHBand="0" w:evenHBand="0" w:firstRowFirstColumn="0" w:firstRowLastColumn="0" w:lastRowFirstColumn="0" w:lastRowLastColumn="0"/>
+        </w:trPr>
+        <w:tc>
+          <w:tcPr>
+            <w:cnfStyle w:val="001000000000" w:firstRow="0" w:lastRow="0" w:firstColumn="1" w:lastColumn="0" w:oddVBand="0" w:evenVBand="0" w:oddHBand="0" w:evenHBand="0" w:firstRowFirstColumn="0" w:firstRowLastColumn="0" w:lastRowFirstColumn="0" w:lastRowLastColumn="0"/>
+            <w:tcW w:w="608" w:type="dxa"/>
+          </w:tcPr>
+          <w:p>
+            <w:r>
+              <w:t>Nr.</w:t>
+            </w:r>
+          </w:p>
+        </w:tc>
+        <w:tc>
+          <w:tcPr>
+            <w:tcW w:w="2254" w:type="dxa"/>
+          </w:tcPr>
+          <w:p>
+            <w:pPr>
+              <w:cnfStyle w:val="100000000000" w:firstRow="1" w:lastRow="0" w:firstColumn="0" w:lastColumn="0" w:oddVBand="0" w:evenVBand="0" w:oddHBand="0" w:evenHBand="0" w:firstRowFirstColumn="0" w:firstRowLastColumn="0" w:lastRowFirstColumn="0" w:lastRowLastColumn="0"/>
+            </w:pPr>
+            <w:r>
+              <w:t>Problemen/Feedback</w:t>
+            </w:r>
+          </w:p>
+        </w:tc>
+        <w:tc>
+          <w:tcPr>
+            <w:tcW w:w="2254" w:type="dxa"/>
+          </w:tcPr>
+          <w:p>
+            <w:pPr>
+              <w:cnfStyle w:val="100000000000" w:firstRow="1" w:lastRow="0" w:firstColumn="0" w:lastColumn="0" w:oddVBand="0" w:evenVBand="0" w:oddHBand="0" w:evenHBand="0" w:firstRowFirstColumn="0" w:firstRowLastColumn="0" w:lastRowFirstColumn="0" w:lastRowLastColumn="0"/>
+            </w:pPr>
+            <w:r>
+              <w:t>Wijzigingen</w:t>
+            </w:r>
+          </w:p>
+        </w:tc>
+        <w:tc>
+          <w:tcPr>
+            <w:tcW w:w="2254" w:type="dxa"/>
+          </w:tcPr>
+          <w:p>
+            <w:pPr>
+              <w:cnfStyle w:val="100000000000" w:firstRow="1" w:lastRow="0" w:firstColumn="0" w:lastColumn="0" w:oddVBand="0" w:evenVBand="0" w:oddHBand="0" w:evenHBand="0" w:firstRowFirstColumn="0" w:firstRowLastColumn="0" w:lastRowFirstColumn="0" w:lastRowLastColumn="0"/>
+            </w:pPr>
+            <w:r>
+              <w:t>Wijziging-datum</w:t>
+            </w:r>
+          </w:p>
+        </w:tc>
+      </w:tr>
+      <w:tr>
+        <w:trPr>
+          <w:cnfStyle w:val="000000100000" w:firstRow="0" w:lastRow="0" w:firstColumn="0" w:lastColumn="0" w:oddVBand="0" w:evenVBand="0" w:oddHBand="1" w:evenHBand="0" w:firstRowFirstColumn="0" w:firstRowLastColumn="0" w:lastRowFirstColumn="0" w:lastRowLastColumn="0"/>
+        </w:trPr>
+        <w:tc>
+          <w:tcPr>
+            <w:cnfStyle w:val="001000000000" w:firstRow="0" w:lastRow="0" w:firstColumn="1" w:lastColumn="0" w:oddVBand="0" w:evenVBand="0" w:oddHBand="0" w:evenHBand="0" w:firstRowFirstColumn="0" w:firstRowLastColumn="0" w:lastRowFirstColumn="0" w:lastRowLastColumn="0"/>
+            <w:tcW w:w="608" w:type="dxa"/>
+          </w:tcPr>
+          <w:p>
+            <w:r>
+              <w:t>1</w:t>
+            </w:r>
+          </w:p>
+        </w:tc>
+        <w:tc>
+          <w:tcPr>
+            <w:tcW w:w="2254" w:type="dxa"/>
+          </w:tcPr>
+          <w:p>
+            <w:pPr>
+              <w:cnfStyle w:val="000000100000" w:firstRow="0" w:lastRow="0" w:firstColumn="0" w:lastColumn="0" w:oddVBand="0" w:evenVBand="0" w:oddHBand="1" w:evenHBand="0" w:firstRowFirstColumn="0" w:firstRowLastColumn="0" w:lastRowFirstColumn="0" w:lastRowLastColumn="0"/>
+            </w:pPr>
+            <w:r>
+              <w:t xml:space="preserve">Gegevens van database naar index (JSON </w:t>
+            </w:r>
+            <w:proofErr w:type="spellStart"/>
+            <w:r>
+              <w:t>decoden</w:t>
+            </w:r>
+            <w:proofErr w:type="spellEnd"/>
+            <w:r>
+              <w:t>).</w:t>
+            </w:r>
+          </w:p>
+        </w:tc>
+        <w:tc>
+          <w:tcPr>
+            <w:tcW w:w="2254" w:type="dxa"/>
+          </w:tcPr>
+          <w:p>
+            <w:pPr>
+              <w:cnfStyle w:val="000000100000" w:firstRow="0" w:lastRow="0" w:firstColumn="0" w:lastColumn="0" w:oddVBand="0" w:evenVBand="0" w:oddHBand="1" w:evenHBand="0" w:firstRowFirstColumn="0" w:firstRowLastColumn="0" w:lastRowFirstColumn="0" w:lastRowLastColumn="0"/>
+            </w:pPr>
+            <w:r>
+              <w:t>Niet aan toe gekomen</w:t>
+            </w:r>
+          </w:p>
+        </w:tc>
+        <w:tc>
+          <w:tcPr>
+            <w:tcW w:w="2254" w:type="dxa"/>
+          </w:tcPr>
+          <w:p>
+            <w:pPr>
+              <w:cnfStyle w:val="000000100000" w:firstRow="0" w:lastRow="0" w:firstColumn="0" w:lastColumn="0" w:oddVBand="0" w:evenVBand="0" w:oddHBand="1" w:evenHBand="0" w:firstRowFirstColumn="0" w:firstRowLastColumn="0" w:lastRowFirstColumn="0" w:lastRowLastColumn="0"/>
+            </w:pPr>
+            <w:r>
+              <w:t>-</w:t>
+            </w:r>
+          </w:p>
+        </w:tc>
+      </w:tr>
+      <w:tr>
+        <w:tc>
+          <w:tcPr>
+            <w:cnfStyle w:val="001000000000" w:firstRow="0" w:lastRow="0" w:firstColumn="1" w:lastColumn="0" w:oddVBand="0" w:evenVBand="0" w:oddHBand="0" w:evenHBand="0" w:firstRowFirstColumn="0" w:firstRowLastColumn="0" w:lastRowFirstColumn="0" w:lastRowLastColumn="0"/>
+            <w:tcW w:w="608" w:type="dxa"/>
+          </w:tcPr>
+          <w:p>
+            <w:r>
+              <w:t>2</w:t>
+            </w:r>
+          </w:p>
+        </w:tc>
+        <w:tc>
+          <w:tcPr>
+            <w:tcW w:w="2254" w:type="dxa"/>
+          </w:tcPr>
+          <w:p>
+            <w:pPr>
+              <w:cnfStyle w:val="000000000000" w:firstRow="0" w:lastRow="0" w:firstColumn="0" w:lastColumn="0" w:oddVBand="0" w:evenVBand="0" w:oddHBand="0" w:evenHBand="0" w:firstRowFirstColumn="0" w:firstRowLastColumn="0" w:lastRowFirstColumn="0" w:lastRowLastColumn="0"/>
+            </w:pPr>
+            <w:r>
+              <w:t xml:space="preserve">Meer </w:t>
+            </w:r>
+            <w:proofErr w:type="spellStart"/>
+            <w:r>
+              <w:t>comments</w:t>
+            </w:r>
+            <w:proofErr w:type="spellEnd"/>
+            <w:r>
+              <w:t xml:space="preserve"> neerzetten.</w:t>
+            </w:r>
+          </w:p>
+        </w:tc>
+        <w:tc>
+          <w:tcPr>
+            <w:tcW w:w="2254" w:type="dxa"/>
+          </w:tcPr>
+          <w:p>
+            <w:pPr>
+              <w:cnfStyle w:val="000000000000" w:firstRow="0" w:lastRow="0" w:firstColumn="0" w:lastColumn="0" w:oddVBand="0" w:evenVBand="0" w:oddHBand="0" w:evenHBand="0" w:firstRowFirstColumn="0" w:firstRowLastColumn="0" w:lastRowFirstColumn="0" w:lastRowLastColumn="0"/>
+            </w:pPr>
+            <w:r>
+              <w:t>Niet gedaan, te weinig tijd.</w:t>
+            </w:r>
+          </w:p>
+        </w:tc>
+        <w:tc>
+          <w:tcPr>
+            <w:tcW w:w="2254" w:type="dxa"/>
+          </w:tcPr>
+          <w:p>
+            <w:pPr>
+              <w:cnfStyle w:val="000000000000" w:firstRow="0" w:lastRow="0" w:firstColumn="0" w:lastColumn="0" w:oddVBand="0" w:evenVBand="0" w:oddHBand="0" w:evenHBand="0" w:firstRowFirstColumn="0" w:firstRowLastColumn="0" w:lastRowFirstColumn="0" w:lastRowLastColumn="0"/>
+            </w:pPr>
+            <w:r>
+              <w:t>-</w:t>
+            </w:r>
+          </w:p>
+        </w:tc>
+      </w:tr>
+      <w:tr>
+        <w:trPr>
+          <w:cnfStyle w:val="000000100000" w:firstRow="0" w:lastRow="0" w:firstColumn="0" w:lastColumn="0" w:oddVBand="0" w:evenVBand="0" w:oddHBand="1" w:evenHBand="0" w:firstRowFirstColumn="0" w:firstRowLastColumn="0" w:lastRowFirstColumn="0" w:lastRowLastColumn="0"/>
+        </w:trPr>
+        <w:tc>
+          <w:tcPr>
+            <w:cnfStyle w:val="001000000000" w:firstRow="0" w:lastRow="0" w:firstColumn="1" w:lastColumn="0" w:oddVBand="0" w:evenVBand="0" w:oddHBand="0" w:evenHBand="0" w:firstRowFirstColumn="0" w:firstRowLastColumn="0" w:lastRowFirstColumn="0" w:lastRowLastColumn="0"/>
+            <w:tcW w:w="608" w:type="dxa"/>
+          </w:tcPr>
+          <w:p>
+            <w:r>
+              <w:t>3</w:t>
+            </w:r>
+          </w:p>
+        </w:tc>
+        <w:tc>
+          <w:tcPr>
+            <w:tcW w:w="2254" w:type="dxa"/>
+          </w:tcPr>
+          <w:p>
+            <w:pPr>
+              <w:cnfStyle w:val="000000100000" w:firstRow="0" w:lastRow="0" w:firstColumn="0" w:lastColumn="0" w:oddVBand="0" w:evenVBand="0" w:oddHBand="1" w:evenHBand="0" w:firstRowFirstColumn="0" w:firstRowLastColumn="0" w:lastRowFirstColumn="0" w:lastRowLastColumn="0"/>
+            </w:pPr>
+            <w:r>
+              <w:t xml:space="preserve">Code </w:t>
+            </w:r>
+            <w:proofErr w:type="spellStart"/>
+            <w:r>
+              <w:t>duplication</w:t>
+            </w:r>
+            <w:proofErr w:type="spellEnd"/>
+            <w:r>
+              <w:t xml:space="preserve"> weghalen.</w:t>
+            </w:r>
+          </w:p>
+        </w:tc>
+        <w:tc>
+          <w:tcPr>
+            <w:tcW w:w="2254" w:type="dxa"/>
+          </w:tcPr>
+          <w:p>
+            <w:pPr>
+              <w:cnfStyle w:val="000000100000" w:firstRow="0" w:lastRow="0" w:firstColumn="0" w:lastColumn="0" w:oddVBand="0" w:evenVBand="0" w:oddHBand="1" w:evenHBand="0" w:firstRowFirstColumn="0" w:firstRowLastColumn="0" w:lastRowFirstColumn="0" w:lastRowLastColumn="0"/>
+            </w:pPr>
+            <w:r>
+              <w:t xml:space="preserve">Is </w:t>
+            </w:r>
+            <w:r>
+              <w:t>prima verlopen</w:t>
+            </w:r>
+          </w:p>
+        </w:tc>
+        <w:tc>
+          <w:tcPr>
+            <w:tcW w:w="2254" w:type="dxa"/>
+          </w:tcPr>
+          <w:p>
+            <w:pPr>
+              <w:cnfStyle w:val="000000100000" w:firstRow="0" w:lastRow="0" w:firstColumn="0" w:lastColumn="0" w:oddVBand="0" w:evenVBand="0" w:oddHBand="1" w:evenHBand="0" w:firstRowFirstColumn="0" w:firstRowLastColumn="0" w:lastRowFirstColumn="0" w:lastRowLastColumn="0"/>
+            </w:pPr>
+            <w:r>
+              <w:t>12-12-2018</w:t>
+            </w:r>
+          </w:p>
+        </w:tc>
+      </w:tr>
+      <w:tr>
+        <w:trPr>
+          <w:trHeight w:val="333"/>
+        </w:trPr>
+        <w:tc>
+          <w:tcPr>
+            <w:cnfStyle w:val="001000000000" w:firstRow="0" w:lastRow="0" w:firstColumn="1" w:lastColumn="0" w:oddVBand="0" w:evenVBand="0" w:oddHBand="0" w:evenHBand="0" w:firstRowFirstColumn="0" w:firstRowLastColumn="0" w:lastRowFirstColumn="0" w:lastRowLastColumn="0"/>
+            <w:tcW w:w="608" w:type="dxa"/>
+          </w:tcPr>
+          <w:p>
+            <w:r>
+              <w:t>4</w:t>
+            </w:r>
+          </w:p>
+        </w:tc>
+        <w:tc>
+          <w:tcPr>
+            <w:tcW w:w="2254" w:type="dxa"/>
+          </w:tcPr>
+          <w:p>
+            <w:pPr>
+              <w:cnfStyle w:val="000000000000" w:firstRow="0" w:lastRow="0" w:firstColumn="0" w:lastColumn="0" w:oddVBand="0" w:evenVBand="0" w:oddHBand="0" w:evenHBand="0" w:firstRowFirstColumn="0" w:firstRowLastColumn="0" w:lastRowFirstColumn="0" w:lastRowLastColumn="0"/>
+            </w:pPr>
+            <w:r>
+              <w:t>JSON format eventueel slimmer aanpakken.</w:t>
+            </w:r>
+          </w:p>
+        </w:tc>
+        <w:tc>
+          <w:tcPr>
+            <w:tcW w:w="2254" w:type="dxa"/>
+          </w:tcPr>
+          <w:p>
+            <w:pPr>
+              <w:cnfStyle w:val="000000000000" w:firstRow="0" w:lastRow="0" w:firstColumn="0" w:lastColumn="0" w:oddVBand="0" w:evenVBand="0" w:oddHBand="0" w:evenHBand="0" w:firstRowFirstColumn="0" w:firstRowLastColumn="0" w:lastRowFirstColumn="0" w:lastRowLastColumn="0"/>
+            </w:pPr>
+            <w:r>
+              <w:t xml:space="preserve">Niet gedaan, wel </w:t>
+            </w:r>
+            <w:proofErr w:type="spellStart"/>
+            <w:r>
+              <w:t>gevalidate</w:t>
+            </w:r>
+            <w:proofErr w:type="spellEnd"/>
+            <w:r>
+              <w:t xml:space="preserve"> </w:t>
+            </w:r>
+            <w:r>
+              <w:t>door JSONlint.com</w:t>
+            </w:r>
+          </w:p>
+        </w:tc>
+        <w:tc>
+          <w:tcPr>
+            <w:tcW w:w="2254" w:type="dxa"/>
+          </w:tcPr>
+          <w:p>
+            <w:pPr>
+              <w:cnfStyle w:val="000000000000" w:firstRow="0" w:lastRow="0" w:firstColumn="0" w:lastColumn="0" w:oddVBand="0" w:evenVBand="0" w:oddHBand="0" w:evenHBand="0" w:firstRowFirstColumn="0" w:firstRowLastColumn="0" w:lastRowFirstColumn="0" w:lastRowLastColumn="0"/>
+            </w:pPr>
+            <w:r>
+              <w:t>5-12-2018</w:t>
+            </w:r>
+          </w:p>
+        </w:tc>
+      </w:tr>
+    </w:tbl>
     <w:p>
       <w:r>
         <w:br w:type="page"/>
@@ -2683,6 +4505,7 @@
           <w:sz w:val="52"/>
         </w:rPr>
       </w:pPr>
+      <w:bookmarkStart w:id="13" w:name="_Toc533071979"/>
       <w:r>
         <w:rPr>
           <w:sz w:val="52"/>
@@ -2690,25 +4513,40 @@
         <w:lastRenderedPageBreak/>
         <w:t>Installatieprocedure</w:t>
       </w:r>
-    </w:p>
-    <w:p>
-      <w:pPr>
-        <w:rPr>
-          <w:sz w:val="28"/>
-        </w:rPr>
-      </w:pPr>
-    </w:p>
-    <w:p>
-      <w:pPr>
-        <w:rPr>
-          <w:sz w:val="28"/>
-        </w:rPr>
-      </w:pPr>
-      <w:r>
-        <w:rPr>
-          <w:sz w:val="28"/>
-        </w:rPr>
-        <w:t xml:space="preserve">Wij hebben wat problemen gehad met het documenteren. Via de Swagger API hebben we het helaas niet kunnen doen, aangezien we elke keer errors kregen. Via Postman </w:t>
+      <w:bookmarkEnd w:id="13"/>
+    </w:p>
+    <w:p>
+      <w:pPr>
+        <w:rPr>
+          <w:sz w:val="28"/>
+        </w:rPr>
+      </w:pPr>
+    </w:p>
+    <w:p>
+      <w:pPr>
+        <w:rPr>
+          <w:sz w:val="28"/>
+        </w:rPr>
+      </w:pPr>
+      <w:r>
+        <w:rPr>
+          <w:sz w:val="28"/>
+        </w:rPr>
+        <w:t xml:space="preserve">Wij hebben wat problemen gehad met het documenteren. Via de Swagger API hebben we het helaas niet kunnen doen, aangezien we elke keer </w:t>
+      </w:r>
+      <w:proofErr w:type="spellStart"/>
+      <w:r>
+        <w:rPr>
+          <w:sz w:val="28"/>
+        </w:rPr>
+        <w:t>errors</w:t>
+      </w:r>
+      <w:proofErr w:type="spellEnd"/>
+      <w:r>
+        <w:rPr>
+          <w:sz w:val="28"/>
+        </w:rPr>
+        <w:t xml:space="preserve"> kregen. Via Postman </w:t>
       </w:r>
       <w:r>
         <w:rPr>
@@ -2766,13 +4604,31 @@
           <w:lang w:val="en-US"/>
         </w:rPr>
       </w:pPr>
+      <w:proofErr w:type="spellStart"/>
       <w:r>
         <w:rPr>
           <w:sz w:val="28"/>
           <w:lang w:val="en-US"/>
         </w:rPr>
-        <w:t>Downloaden files van github</w:t>
-      </w:r>
+        <w:t>Downloaden</w:t>
+      </w:r>
+      <w:proofErr w:type="spellEnd"/>
+      <w:r>
+        <w:rPr>
+          <w:sz w:val="28"/>
+          <w:lang w:val="en-US"/>
+        </w:rPr>
+        <w:t xml:space="preserve"> files van </w:t>
+      </w:r>
+      <w:proofErr w:type="spellStart"/>
+      <w:r>
+        <w:rPr>
+          <w:sz w:val="28"/>
+          <w:lang w:val="en-US"/>
+        </w:rPr>
+        <w:t>github</w:t>
+      </w:r>
+      <w:proofErr w:type="spellEnd"/>
     </w:p>
     <w:p>
       <w:pPr>
@@ -2786,12 +4642,21 @@
           <w:lang w:val="en-US"/>
         </w:rPr>
       </w:pPr>
+      <w:proofErr w:type="spellStart"/>
       <w:r>
         <w:rPr>
           <w:sz w:val="28"/>
           <w:lang w:val="en-US"/>
         </w:rPr>
-        <w:t>Branche = development</w:t>
+        <w:t>Branche</w:t>
+      </w:r>
+      <w:proofErr w:type="spellEnd"/>
+      <w:r>
+        <w:rPr>
+          <w:sz w:val="28"/>
+          <w:lang w:val="en-US"/>
+        </w:rPr>
+        <w:t xml:space="preserve"> = development</w:t>
       </w:r>
     </w:p>
     <w:p>
@@ -2809,8 +4674,30 @@
         <w:rPr>
           <w:sz w:val="28"/>
         </w:rPr>
-        <w:t>Files zijn: api folder &amp; api_db.sql</w:t>
-      </w:r>
+        <w:t xml:space="preserve">Files zijn: </w:t>
+      </w:r>
+      <w:proofErr w:type="spellStart"/>
+      <w:r>
+        <w:rPr>
+          <w:sz w:val="28"/>
+        </w:rPr>
+        <w:t>api</w:t>
+      </w:r>
+      <w:proofErr w:type="spellEnd"/>
+      <w:r>
+        <w:rPr>
+          <w:sz w:val="28"/>
+        </w:rPr>
+        <w:t xml:space="preserve"> folder &amp; </w:t>
+      </w:r>
+      <w:proofErr w:type="spellStart"/>
+      <w:r>
+        <w:rPr>
+          <w:sz w:val="28"/>
+        </w:rPr>
+        <w:t>api_db.sql</w:t>
+      </w:r>
+      <w:proofErr w:type="spellEnd"/>
     </w:p>
     <w:p>
       <w:pPr>
@@ -2845,7 +4732,14 @@
         <w:rPr>
           <w:sz w:val="28"/>
         </w:rPr>
-        <w:t xml:space="preserve"> in htdo</w:t>
+        <w:t xml:space="preserve"> in </w:t>
+      </w:r>
+      <w:proofErr w:type="spellStart"/>
+      <w:r>
+        <w:rPr>
+          <w:sz w:val="28"/>
+        </w:rPr>
+        <w:t>htdo</w:t>
       </w:r>
       <w:r>
         <w:rPr>
@@ -2857,7 +4751,14 @@
         <w:rPr>
           <w:sz w:val="28"/>
         </w:rPr>
-        <w:t>s)</w:t>
+        <w:t>s</w:t>
+      </w:r>
+      <w:proofErr w:type="spellEnd"/>
+      <w:r>
+        <w:rPr>
+          <w:sz w:val="28"/>
+        </w:rPr>
+        <w:t>)</w:t>
       </w:r>
     </w:p>
     <w:p>
@@ -2872,13 +4773,47 @@
           <w:lang w:val="en-US"/>
         </w:rPr>
       </w:pPr>
+      <w:proofErr w:type="spellStart"/>
       <w:r>
         <w:rPr>
           <w:sz w:val="28"/>
           <w:lang w:val="en-US"/>
         </w:rPr>
-        <w:t>Sql file importeren in PhpMyAdmin</w:t>
-      </w:r>
+        <w:t>Sql</w:t>
+      </w:r>
+      <w:proofErr w:type="spellEnd"/>
+      <w:r>
+        <w:rPr>
+          <w:sz w:val="28"/>
+          <w:lang w:val="en-US"/>
+        </w:rPr>
+        <w:t xml:space="preserve"> file </w:t>
+      </w:r>
+      <w:proofErr w:type="spellStart"/>
+      <w:r>
+        <w:rPr>
+          <w:sz w:val="28"/>
+          <w:lang w:val="en-US"/>
+        </w:rPr>
+        <w:t>importeren</w:t>
+      </w:r>
+      <w:proofErr w:type="spellEnd"/>
+      <w:r>
+        <w:rPr>
+          <w:sz w:val="28"/>
+          <w:lang w:val="en-US"/>
+        </w:rPr>
+        <w:t xml:space="preserve"> in </w:t>
+      </w:r>
+      <w:proofErr w:type="spellStart"/>
+      <w:r>
+        <w:rPr>
+          <w:sz w:val="28"/>
+          <w:lang w:val="en-US"/>
+        </w:rPr>
+        <w:t>PhpMyAdmin</w:t>
+      </w:r>
+      <w:proofErr w:type="spellEnd"/>
     </w:p>
     <w:p>
       <w:pPr>
@@ -2895,7 +4830,21 @@
         <w:rPr>
           <w:sz w:val="28"/>
         </w:rPr>
-        <w:t>Ga naar de index van de api folder</w:t>
+        <w:t xml:space="preserve">Ga naar de index van de </w:t>
+      </w:r>
+      <w:proofErr w:type="spellStart"/>
+      <w:r>
+        <w:rPr>
+          <w:sz w:val="28"/>
+        </w:rPr>
+        <w:t>api</w:t>
+      </w:r>
+      <w:proofErr w:type="spellEnd"/>
+      <w:r>
+        <w:rPr>
+          <w:sz w:val="28"/>
+        </w:rPr>
+        <w:t xml:space="preserve"> folder</w:t>
       </w:r>
     </w:p>
     <w:p>
@@ -2921,8 +4870,6 @@
         </w:rPr>
         <w:t>s prachtige</w:t>
       </w:r>
-      <w:bookmarkStart w:id="6" w:name="_GoBack"/>
-      <w:bookmarkEnd w:id="6"/>
       <w:r>
         <w:rPr>
           <w:sz w:val="28"/>
@@ -2947,6 +4894,7 @@
           <w:sz w:val="52"/>
         </w:rPr>
       </w:pPr>
+      <w:bookmarkStart w:id="14" w:name="_Toc533071980"/>
       <w:r>
         <w:rPr>
           <w:sz w:val="52"/>
@@ -2954,7 +4902,7 @@
         <w:lastRenderedPageBreak/>
         <w:t>Reflectie</w:t>
       </w:r>
-      <w:bookmarkEnd w:id="5"/>
+      <w:bookmarkEnd w:id="14"/>
     </w:p>
     <w:p/>
     <w:p>
@@ -2967,7 +4915,21 @@
         <w:rPr>
           <w:sz w:val="28"/>
         </w:rPr>
-        <w:t>Wij zijn team Rambutan, bestaande uit: Dylan, Senne, Jaimy, Patrick, Casper, Hieu en Jordi. Aan het begin van het project hebben wij de keuze gehad wie welk onderdeel ging doen. Hieruit wou ik graag een API maken. Ik ben dus in een (sub)team gekomen met Hieu.</w:t>
+        <w:t xml:space="preserve">Wij zijn team </w:t>
+      </w:r>
+      <w:proofErr w:type="spellStart"/>
+      <w:r>
+        <w:rPr>
+          <w:sz w:val="28"/>
+        </w:rPr>
+        <w:t>Rambutan</w:t>
+      </w:r>
+      <w:proofErr w:type="spellEnd"/>
+      <w:r>
+        <w:rPr>
+          <w:sz w:val="28"/>
+        </w:rPr>
+        <w:t>, bestaande uit: Dylan, Senne, Jaimy, Patrick, Casper, Hieu en Jordi. Aan het begin van het project hebben wij de keuze gehad wie welk onderdeel ging doen. Hieruit wou ik graag een API maken. Ik ben dus in een (sub)team gekomen met Hieu.</w:t>
       </w:r>
     </w:p>
     <w:p>
@@ -3023,7 +4985,35 @@
         <w:rPr>
           <w:sz w:val="28"/>
         </w:rPr>
-        <w:t xml:space="preserve">Het opstarten van het maken van de API ging een beetje moeilijk. We hadden de database ook niet up-to-date van het groepje. Uiteindelijk zijn we alvast het structuur gaan maken. Daarbij hebben we ook alvast de benodigdheden gemaakt, zoals de database connectie en de core file (hierin staat de url en wat globale variabelen die handig zijn om te gebruiken). </w:t>
+        <w:t xml:space="preserve">Het opstarten van het maken van de API ging een beetje moeilijk. We hadden de database ook niet up-to-date van het groepje. Uiteindelijk zijn we alvast het structuur gaan maken. Daarbij hebben we ook alvast de benodigdheden gemaakt, zoals de database connectie en de </w:t>
+      </w:r>
+      <w:proofErr w:type="spellStart"/>
+      <w:r>
+        <w:rPr>
+          <w:sz w:val="28"/>
+        </w:rPr>
+        <w:t>core</w:t>
+      </w:r>
+      <w:proofErr w:type="spellEnd"/>
+      <w:r>
+        <w:rPr>
+          <w:sz w:val="28"/>
+        </w:rPr>
+        <w:t xml:space="preserve"> file (hierin staat de </w:t>
+      </w:r>
+      <w:proofErr w:type="spellStart"/>
+      <w:r>
+        <w:rPr>
+          <w:sz w:val="28"/>
+        </w:rPr>
+        <w:t>url</w:t>
+      </w:r>
+      <w:proofErr w:type="spellEnd"/>
+      <w:r>
+        <w:rPr>
+          <w:sz w:val="28"/>
+        </w:rPr>
+        <w:t xml:space="preserve"> en wat globale variabelen die handig zijn om te gebruiken). </w:t>
       </w:r>
       <w:r>
         <w:rPr>
@@ -3048,7 +5038,21 @@
         <w:rPr>
           <w:sz w:val="28"/>
         </w:rPr>
-        <w:t xml:space="preserve"> Rambutan in geheel</w:t>
+        <w:t xml:space="preserve"> </w:t>
+      </w:r>
+      <w:proofErr w:type="spellStart"/>
+      <w:r>
+        <w:rPr>
+          <w:sz w:val="28"/>
+        </w:rPr>
+        <w:t>Rambutan</w:t>
+      </w:r>
+      <w:proofErr w:type="spellEnd"/>
+      <w:r>
+        <w:rPr>
+          <w:sz w:val="28"/>
+        </w:rPr>
+        <w:t xml:space="preserve"> in geheel</w:t>
       </w:r>
       <w:r>
         <w:rPr>
@@ -3124,7 +5128,7 @@
           <w:sz w:val="52"/>
         </w:rPr>
       </w:pPr>
-      <w:bookmarkStart w:id="7" w:name="_Toc532998439"/>
+      <w:bookmarkStart w:id="15" w:name="_Toc533071981"/>
       <w:r>
         <w:rPr>
           <w:sz w:val="52"/>
@@ -3132,7 +5136,7 @@
         <w:lastRenderedPageBreak/>
         <w:t>Logboek</w:t>
       </w:r>
-      <w:bookmarkEnd w:id="7"/>
+      <w:bookmarkEnd w:id="15"/>
     </w:p>
     <w:p/>
     <w:p>
@@ -3142,8 +5146,8 @@
           <w:sz w:val="40"/>
         </w:rPr>
       </w:pPr>
-      <w:bookmarkStart w:id="8" w:name="_Toc530038738"/>
-      <w:bookmarkStart w:id="9" w:name="_Toc532998440"/>
+      <w:bookmarkStart w:id="16" w:name="_Toc530038738"/>
+      <w:bookmarkStart w:id="17" w:name="_Toc533071982"/>
       <w:r>
         <w:rPr>
           <w:sz w:val="40"/>
@@ -3180,8 +5184,8 @@
         </w:rPr>
         <w:t>2018</w:t>
       </w:r>
-      <w:bookmarkEnd w:id="8"/>
-      <w:bookmarkEnd w:id="9"/>
+      <w:bookmarkEnd w:id="16"/>
+      <w:bookmarkEnd w:id="17"/>
     </w:p>
     <w:p>
       <w:pPr>
@@ -3205,8 +5209,18 @@
           <w:sz w:val="28"/>
           <w:lang w:eastAsia="en-GB"/>
         </w:rPr>
-        <w:t>zijn van team Kiwi verplaatst naar team Rambutan</w:t>
-      </w:r>
+        <w:t xml:space="preserve">zijn van team Kiwi verplaatst naar team </w:t>
+      </w:r>
+      <w:proofErr w:type="spellStart"/>
+      <w:r>
+        <w:rPr>
+          <w:rFonts w:cstheme="minorHAnsi"/>
+          <w:sz w:val="28"/>
+          <w:lang w:eastAsia="en-GB"/>
+        </w:rPr>
+        <w:t>Rambutan</w:t>
+      </w:r>
+      <w:proofErr w:type="spellEnd"/>
       <w:r>
         <w:rPr>
           <w:rFonts w:cstheme="minorHAnsi"/>
@@ -3261,7 +5275,25 @@
           <w:sz w:val="28"/>
           <w:lang w:eastAsia="en-GB"/>
         </w:rPr>
-        <w:t xml:space="preserve"> Daarbij hebben we een GitHub repository gemaakt en mevrouw Drewes hieraan toegevoegd.</w:t>
+        <w:t xml:space="preserve"> Daarbij hebben we een GitHub </w:t>
+      </w:r>
+      <w:proofErr w:type="spellStart"/>
+      <w:r>
+        <w:rPr>
+          <w:rFonts w:cstheme="minorHAnsi"/>
+          <w:sz w:val="28"/>
+          <w:lang w:eastAsia="en-GB"/>
+        </w:rPr>
+        <w:t>repository</w:t>
+      </w:r>
+      <w:proofErr w:type="spellEnd"/>
+      <w:r>
+        <w:rPr>
+          <w:rFonts w:cstheme="minorHAnsi"/>
+          <w:sz w:val="28"/>
+          <w:lang w:eastAsia="en-GB"/>
+        </w:rPr>
+        <w:t xml:space="preserve"> gemaakt en mevrouw Drewes hieraan toegevoegd.</w:t>
       </w:r>
     </w:p>
     <w:p>
@@ -3280,7 +5312,7 @@
           <w:sz w:val="40"/>
         </w:rPr>
       </w:pPr>
-      <w:bookmarkStart w:id="10" w:name="_Toc532998441"/>
+      <w:bookmarkStart w:id="18" w:name="_Toc533071983"/>
       <w:r>
         <w:rPr>
           <w:sz w:val="40"/>
@@ -3317,7 +5349,7 @@
         </w:rPr>
         <w:t>2018</w:t>
       </w:r>
-      <w:bookmarkEnd w:id="10"/>
+      <w:bookmarkEnd w:id="18"/>
     </w:p>
     <w:p>
       <w:pPr>
@@ -3495,6 +5527,7 @@
         </w:rPr>
         <w:t>‘</w:t>
       </w:r>
+      <w:proofErr w:type="spellStart"/>
       <w:r>
         <w:rPr>
           <w:rFonts w:cstheme="minorHAnsi"/>
@@ -3511,6 +5544,7 @@
         </w:rPr>
         <w:t>en</w:t>
       </w:r>
+      <w:proofErr w:type="spellEnd"/>
       <w:r>
         <w:rPr>
           <w:rFonts w:cstheme="minorHAnsi"/>
@@ -3584,7 +5618,7 @@
           <w:sz w:val="40"/>
         </w:rPr>
       </w:pPr>
-      <w:bookmarkStart w:id="11" w:name="_Toc532998442"/>
+      <w:bookmarkStart w:id="19" w:name="_Toc533071984"/>
       <w:r>
         <w:rPr>
           <w:sz w:val="40"/>
@@ -3609,7 +5643,7 @@
         </w:rPr>
         <w:t xml:space="preserve"> 2018</w:t>
       </w:r>
-      <w:bookmarkEnd w:id="11"/>
+      <w:bookmarkEnd w:id="19"/>
     </w:p>
     <w:p>
       <w:pPr>
@@ -3657,15 +5691,33 @@
           <w:sz w:val="28"/>
           <w:lang w:eastAsia="en-GB"/>
         </w:rPr>
-        <w:t>een cursus gekocht op U</w:t>
-      </w:r>
-      <w:r>
-        <w:rPr>
-          <w:rFonts w:cstheme="minorHAnsi"/>
-          <w:sz w:val="28"/>
-          <w:lang w:eastAsia="en-GB"/>
-        </w:rPr>
-        <w:t>demy, waarbij we JSON en AJAX uiteindelijk kunnen gebruiken bij ons project</w:t>
+        <w:t xml:space="preserve">een cursus gekocht op </w:t>
+      </w:r>
+      <w:proofErr w:type="spellStart"/>
+      <w:r>
+        <w:rPr>
+          <w:rFonts w:cstheme="minorHAnsi"/>
+          <w:sz w:val="28"/>
+          <w:lang w:eastAsia="en-GB"/>
+        </w:rPr>
+        <w:t>U</w:t>
+      </w:r>
+      <w:r>
+        <w:rPr>
+          <w:rFonts w:cstheme="minorHAnsi"/>
+          <w:sz w:val="28"/>
+          <w:lang w:eastAsia="en-GB"/>
+        </w:rPr>
+        <w:t>demy</w:t>
+      </w:r>
+      <w:proofErr w:type="spellEnd"/>
+      <w:r>
+        <w:rPr>
+          <w:rFonts w:cstheme="minorHAnsi"/>
+          <w:sz w:val="28"/>
+          <w:lang w:eastAsia="en-GB"/>
+        </w:rPr>
+        <w:t>, waarbij we JSON en AJAX uiteindelijk kunnen gebruiken bij ons project</w:t>
       </w:r>
       <w:r>
         <w:rPr>
@@ -3700,7 +5752,7 @@
           <w:sz w:val="40"/>
         </w:rPr>
       </w:pPr>
-      <w:bookmarkStart w:id="12" w:name="_Toc532998443"/>
+      <w:bookmarkStart w:id="20" w:name="_Toc533071985"/>
       <w:r>
         <w:rPr>
           <w:sz w:val="40"/>
@@ -3731,7 +5783,7 @@
         </w:rPr>
         <w:t>tot en met 28 november</w:t>
       </w:r>
-      <w:bookmarkEnd w:id="12"/>
+      <w:bookmarkEnd w:id="20"/>
     </w:p>
     <w:p>
       <w:pPr>
@@ -3807,7 +5859,7 @@
           <w:sz w:val="40"/>
         </w:rPr>
       </w:pPr>
-      <w:bookmarkStart w:id="13" w:name="_Toc532998444"/>
+      <w:bookmarkStart w:id="21" w:name="_Toc533071986"/>
       <w:r>
         <w:rPr>
           <w:sz w:val="40"/>
@@ -3827,7 +5879,7 @@
         </w:rPr>
         <w:t xml:space="preserve"> november 2018</w:t>
       </w:r>
-      <w:bookmarkEnd w:id="13"/>
+      <w:bookmarkEnd w:id="21"/>
     </w:p>
     <w:p>
       <w:pPr>
@@ -3862,7 +5914,7 @@
           <w:sz w:val="40"/>
         </w:rPr>
       </w:pPr>
-      <w:bookmarkStart w:id="14" w:name="_Toc532998445"/>
+      <w:bookmarkStart w:id="22" w:name="_Toc533071987"/>
       <w:r>
         <w:rPr>
           <w:sz w:val="40"/>
@@ -3899,7 +5951,7 @@
         </w:rPr>
         <w:t xml:space="preserve"> 2018</w:t>
       </w:r>
-      <w:bookmarkEnd w:id="14"/>
+      <w:bookmarkEnd w:id="22"/>
     </w:p>
     <w:p>
       <w:pPr>
@@ -3950,7 +6002,7 @@
           <w:sz w:val="40"/>
         </w:rPr>
       </w:pPr>
-      <w:bookmarkStart w:id="15" w:name="_Toc532998446"/>
+      <w:bookmarkStart w:id="23" w:name="_Toc533071988"/>
       <w:r>
         <w:rPr>
           <w:sz w:val="40"/>
@@ -3987,7 +6039,7 @@
         </w:rPr>
         <w:t xml:space="preserve"> 2018</w:t>
       </w:r>
-      <w:bookmarkEnd w:id="15"/>
+      <w:bookmarkEnd w:id="23"/>
     </w:p>
     <w:p>
       <w:pPr>
@@ -4038,7 +6090,7 @@
           <w:sz w:val="40"/>
         </w:rPr>
       </w:pPr>
-      <w:bookmarkStart w:id="16" w:name="_Toc532998447"/>
+      <w:bookmarkStart w:id="24" w:name="_Toc533071989"/>
       <w:r>
         <w:rPr>
           <w:sz w:val="40"/>
@@ -4075,7 +6127,7 @@
         </w:rPr>
         <w:t xml:space="preserve"> 2018</w:t>
       </w:r>
-      <w:bookmarkEnd w:id="16"/>
+      <w:bookmarkEnd w:id="24"/>
     </w:p>
     <w:p>
       <w:pPr>
@@ -4118,7 +6170,7 @@
           <w:sz w:val="40"/>
         </w:rPr>
       </w:pPr>
-      <w:bookmarkStart w:id="17" w:name="_Toc532998448"/>
+      <w:bookmarkStart w:id="25" w:name="_Toc533071990"/>
       <w:r>
         <w:rPr>
           <w:sz w:val="40"/>
@@ -4143,7 +6195,7 @@
         </w:rPr>
         <w:t xml:space="preserve"> 2018</w:t>
       </w:r>
-      <w:bookmarkEnd w:id="17"/>
+      <w:bookmarkEnd w:id="25"/>
     </w:p>
     <w:p>
       <w:pPr>
@@ -4226,7 +6278,7 @@
           <w:sz w:val="40"/>
         </w:rPr>
       </w:pPr>
-      <w:bookmarkStart w:id="18" w:name="_Toc532998449"/>
+      <w:bookmarkStart w:id="26" w:name="_Toc533071991"/>
       <w:r>
         <w:rPr>
           <w:sz w:val="40"/>
@@ -4263,7 +6315,7 @@
         </w:rPr>
         <w:t xml:space="preserve"> 2018</w:t>
       </w:r>
-      <w:bookmarkEnd w:id="18"/>
+      <w:bookmarkEnd w:id="26"/>
     </w:p>
     <w:p>
       <w:pPr>
@@ -4314,7 +6366,7 @@
           <w:sz w:val="40"/>
         </w:rPr>
       </w:pPr>
-      <w:bookmarkStart w:id="19" w:name="_Toc532998450"/>
+      <w:bookmarkStart w:id="27" w:name="_Toc533071992"/>
       <w:r>
         <w:rPr>
           <w:sz w:val="40"/>
@@ -4351,7 +6403,7 @@
         </w:rPr>
         <w:t xml:space="preserve"> 2018</w:t>
       </w:r>
-      <w:bookmarkEnd w:id="19"/>
+      <w:bookmarkEnd w:id="27"/>
     </w:p>
     <w:p>
       <w:pPr>
@@ -4386,7 +6438,7 @@
           <w:sz w:val="40"/>
         </w:rPr>
       </w:pPr>
-      <w:bookmarkStart w:id="20" w:name="_Toc532998451"/>
+      <w:bookmarkStart w:id="28" w:name="_Toc533071993"/>
       <w:r>
         <w:rPr>
           <w:sz w:val="40"/>
@@ -4424,7 +6476,7 @@
         </w:rPr>
         <w:t xml:space="preserve"> 2018</w:t>
       </w:r>
-      <w:bookmarkEnd w:id="20"/>
+      <w:bookmarkEnd w:id="28"/>
     </w:p>
     <w:p>
       <w:pPr>
@@ -4475,7 +6527,7 @@
           <w:sz w:val="40"/>
         </w:rPr>
       </w:pPr>
-      <w:bookmarkStart w:id="21" w:name="_Toc532998452"/>
+      <w:bookmarkStart w:id="29" w:name="_Toc533071994"/>
       <w:r>
         <w:rPr>
           <w:sz w:val="40"/>
@@ -4512,7 +6564,7 @@
         </w:rPr>
         <w:t xml:space="preserve"> 2018</w:t>
       </w:r>
-      <w:bookmarkEnd w:id="21"/>
+      <w:bookmarkEnd w:id="29"/>
     </w:p>
     <w:p>
       <w:pPr>
@@ -4547,7 +6599,7 @@
           <w:sz w:val="40"/>
         </w:rPr>
       </w:pPr>
-      <w:bookmarkStart w:id="22" w:name="_Toc532998453"/>
+      <w:bookmarkStart w:id="30" w:name="_Toc533071995"/>
       <w:r>
         <w:rPr>
           <w:sz w:val="40"/>
@@ -4572,7 +6624,7 @@
         </w:rPr>
         <w:t xml:space="preserve"> 2018</w:t>
       </w:r>
-      <w:bookmarkEnd w:id="22"/>
+      <w:bookmarkEnd w:id="30"/>
     </w:p>
     <w:p>
       <w:pPr>
@@ -4623,6 +6675,7 @@
           <w:sz w:val="40"/>
         </w:rPr>
       </w:pPr>
+      <w:bookmarkStart w:id="31" w:name="_Toc533071996"/>
       <w:r>
         <w:rPr>
           <w:sz w:val="40"/>
@@ -4647,6 +6700,7 @@
         </w:rPr>
         <w:t xml:space="preserve"> 2018</w:t>
       </w:r>
+      <w:bookmarkEnd w:id="31"/>
     </w:p>
     <w:p>
       <w:pPr>
@@ -4681,6 +6735,7 @@
           <w:sz w:val="40"/>
         </w:rPr>
       </w:pPr>
+      <w:bookmarkStart w:id="32" w:name="_Toc533071997"/>
       <w:r>
         <w:rPr>
           <w:sz w:val="40"/>
@@ -4705,6 +6760,7 @@
         </w:rPr>
         <w:t xml:space="preserve"> 2018</w:t>
       </w:r>
+      <w:bookmarkEnd w:id="32"/>
     </w:p>
     <w:p>
       <w:r>
@@ -4749,6 +6805,7 @@
           <w:sz w:val="40"/>
         </w:rPr>
       </w:pPr>
+      <w:bookmarkStart w:id="33" w:name="_Toc533071998"/>
       <w:r>
         <w:rPr>
           <w:sz w:val="40"/>
@@ -4773,6 +6830,7 @@
         </w:rPr>
         <w:t xml:space="preserve"> 2018</w:t>
       </w:r>
+      <w:bookmarkEnd w:id="33"/>
     </w:p>
     <w:p>
       <w:r>
@@ -4991,7 +7049,7 @@
           <w:rPr>
             <w:noProof/>
           </w:rPr>
-          <w:t>11</w:t>
+          <w:t>3</w:t>
         </w:r>
         <w:r>
           <w:fldChar w:fldCharType="end"/>
@@ -6001,6 +8059,82 @@
       <w:ind w:left="220"/>
     </w:pPr>
   </w:style>
+  <w:style w:type="table" w:styleId="Rastertabel4-Accent5">
+    <w:name w:val="Grid Table 4 Accent 5"/>
+    <w:basedOn w:val="Standaardtabel"/>
+    <w:uiPriority w:val="49"/>
+    <w:rsid w:val="005210C2"/>
+    <w:pPr>
+      <w:spacing w:after="0" w:line="240" w:lineRule="auto"/>
+    </w:pPr>
+    <w:tblPr>
+      <w:tblStyleRowBandSize w:val="1"/>
+      <w:tblStyleColBandSize w:val="1"/>
+      <w:tblBorders>
+        <w:top w:val="single" w:sz="4" w:space="0" w:color="8EAADB" w:themeColor="accent5" w:themeTint="99"/>
+        <w:left w:val="single" w:sz="4" w:space="0" w:color="8EAADB" w:themeColor="accent5" w:themeTint="99"/>
+        <w:bottom w:val="single" w:sz="4" w:space="0" w:color="8EAADB" w:themeColor="accent5" w:themeTint="99"/>
+        <w:right w:val="single" w:sz="4" w:space="0" w:color="8EAADB" w:themeColor="accent5" w:themeTint="99"/>
+        <w:insideH w:val="single" w:sz="4" w:space="0" w:color="8EAADB" w:themeColor="accent5" w:themeTint="99"/>
+        <w:insideV w:val="single" w:sz="4" w:space="0" w:color="8EAADB" w:themeColor="accent5" w:themeTint="99"/>
+      </w:tblBorders>
+    </w:tblPr>
+    <w:tblStylePr w:type="firstRow">
+      <w:rPr>
+        <w:b/>
+        <w:bCs/>
+        <w:color w:val="FFFFFF" w:themeColor="background1"/>
+      </w:rPr>
+      <w:tblPr/>
+      <w:tcPr>
+        <w:tcBorders>
+          <w:top w:val="single" w:sz="4" w:space="0" w:color="4472C4" w:themeColor="accent5"/>
+          <w:left w:val="single" w:sz="4" w:space="0" w:color="4472C4" w:themeColor="accent5"/>
+          <w:bottom w:val="single" w:sz="4" w:space="0" w:color="4472C4" w:themeColor="accent5"/>
+          <w:right w:val="single" w:sz="4" w:space="0" w:color="4472C4" w:themeColor="accent5"/>
+          <w:insideH w:val="nil"/>
+          <w:insideV w:val="nil"/>
+        </w:tcBorders>
+        <w:shd w:val="clear" w:color="auto" w:fill="4472C4" w:themeFill="accent5"/>
+      </w:tcPr>
+    </w:tblStylePr>
+    <w:tblStylePr w:type="lastRow">
+      <w:rPr>
+        <w:b/>
+        <w:bCs/>
+      </w:rPr>
+      <w:tblPr/>
+      <w:tcPr>
+        <w:tcBorders>
+          <w:top w:val="double" w:sz="4" w:space="0" w:color="4472C4" w:themeColor="accent5"/>
+        </w:tcBorders>
+      </w:tcPr>
+    </w:tblStylePr>
+    <w:tblStylePr w:type="firstCol">
+      <w:rPr>
+        <w:b/>
+        <w:bCs/>
+      </w:rPr>
+    </w:tblStylePr>
+    <w:tblStylePr w:type="lastCol">
+      <w:rPr>
+        <w:b/>
+        <w:bCs/>
+      </w:rPr>
+    </w:tblStylePr>
+    <w:tblStylePr w:type="band1Vert">
+      <w:tblPr/>
+      <w:tcPr>
+        <w:shd w:val="clear" w:color="auto" w:fill="D9E2F3" w:themeFill="accent5" w:themeFillTint="33"/>
+      </w:tcPr>
+    </w:tblStylePr>
+    <w:tblStylePr w:type="band1Horz">
+      <w:tblPr/>
+      <w:tcPr>
+        <w:shd w:val="clear" w:color="auto" w:fill="D9E2F3" w:themeFill="accent5" w:themeFillTint="33"/>
+      </w:tcPr>
+    </w:tblStylePr>
+  </w:style>
 </w:styles>
 </file>
 

</xml_diff>